<commit_message>
Finish time efficiency for greedy
</commit_message>
<xml_diff>
--- a/Report.docx
+++ b/Report.docx
@@ -3111,6 +3111,1211 @@
           <m:t>= O(nc)</m:t>
         </m:r>
       </m:oMath>
+    </w:p>
+    <w:p>
+      <w:pPr>
+        <w:rPr>
+          <w:rFonts w:ascii="Times New Roman" w:eastAsiaTheme="minorEastAsia" w:hAnsi="Times New Roman" w:cs="Times New Roman"/>
+        </w:rPr>
+      </w:pPr>
+    </w:p>
+    <w:p>
+      <w:pPr>
+        <w:rPr>
+          <w:rFonts w:ascii="Times New Roman" w:eastAsiaTheme="minorEastAsia" w:hAnsi="Times New Roman" w:cs="Times New Roman"/>
+        </w:rPr>
+      </w:pPr>
+    </w:p>
+    <w:p>
+      <w:pPr>
+        <w:rPr>
+          <w:rFonts w:ascii="Times New Roman" w:eastAsiaTheme="minorEastAsia" w:hAnsi="Times New Roman" w:cs="Times New Roman"/>
+        </w:rPr>
+      </w:pPr>
+    </w:p>
+    <w:p>
+      <w:pPr>
+        <w:rPr>
+          <w:rFonts w:ascii="Times New Roman" w:eastAsiaTheme="minorEastAsia" w:hAnsi="Times New Roman" w:cs="Times New Roman"/>
+        </w:rPr>
+      </w:pPr>
+      <w:r>
+        <w:rPr>
+          <w:rFonts w:ascii="Times New Roman" w:eastAsiaTheme="minorEastAsia" w:hAnsi="Times New Roman" w:cs="Times New Roman"/>
+          <w:i/>
+        </w:rPr>
+        <w:t>Greedy Algorithm:</w:t>
+      </w:r>
+    </w:p>
+    <w:p>
+      <w:pPr>
+        <w:rPr>
+          <w:rFonts w:ascii="Times New Roman" w:eastAsiaTheme="minorEastAsia" w:hAnsi="Times New Roman" w:cs="Times New Roman"/>
+        </w:rPr>
+      </w:pPr>
+      <w:r>
+        <w:rPr>
+          <w:rFonts w:ascii="Times New Roman" w:hAnsi="Times New Roman" w:cs="Times New Roman"/>
+          <w:noProof/>
+        </w:rPr>
+        <mc:AlternateContent>
+          <mc:Choice Requires="wps">
+            <w:drawing>
+              <wp:anchor distT="0" distB="0" distL="114300" distR="114300" simplePos="0" relativeHeight="251662336" behindDoc="0" locked="0" layoutInCell="1" allowOverlap="1" wp14:anchorId="5EBC23EF" wp14:editId="3073AA59">
+                <wp:simplePos x="0" y="0"/>
+                <wp:positionH relativeFrom="column">
+                  <wp:posOffset>0</wp:posOffset>
+                </wp:positionH>
+                <wp:positionV relativeFrom="paragraph">
+                  <wp:posOffset>176530</wp:posOffset>
+                </wp:positionV>
+                <wp:extent cx="6941185" cy="3484245"/>
+                <wp:effectExtent l="0" t="0" r="0" b="0"/>
+                <wp:wrapSquare wrapText="bothSides"/>
+                <wp:docPr id="5" name="Text Box 5"/>
+                <wp:cNvGraphicFramePr/>
+                <a:graphic xmlns:a="http://schemas.openxmlformats.org/drawingml/2006/main">
+                  <a:graphicData uri="http://schemas.microsoft.com/office/word/2010/wordprocessingShape">
+                    <wps:wsp>
+                      <wps:cNvSpPr txBox="1"/>
+                      <wps:spPr>
+                        <a:xfrm>
+                          <a:off x="0" y="0"/>
+                          <a:ext cx="6941185" cy="3484245"/>
+                        </a:xfrm>
+                        <a:prstGeom prst="rect">
+                          <a:avLst/>
+                        </a:prstGeom>
+                        <a:noFill/>
+                        <a:ln>
+                          <a:noFill/>
+                        </a:ln>
+                        <a:effectLst/>
+                      </wps:spPr>
+                      <wps:style>
+                        <a:lnRef idx="0">
+                          <a:schemeClr val="accent1"/>
+                        </a:lnRef>
+                        <a:fillRef idx="0">
+                          <a:schemeClr val="accent1"/>
+                        </a:fillRef>
+                        <a:effectRef idx="0">
+                          <a:schemeClr val="accent1"/>
+                        </a:effectRef>
+                        <a:fontRef idx="minor">
+                          <a:schemeClr val="dk1"/>
+                        </a:fontRef>
+                      </wps:style>
+                      <wps:txbx>
+                        <w:txbxContent>
+                          <w:p>
+                            <w:pPr>
+                              <w:rPr>
+                                <w:rFonts w:ascii="Courier New" w:hAnsi="Courier New" w:cs="Courier New"/>
+                                <w:sz w:val="22"/>
+                                <w:szCs w:val="22"/>
+                              </w:rPr>
+                            </w:pPr>
+                            <w:r>
+                              <w:rPr>
+                                <w:rFonts w:ascii="Courier New" w:hAnsi="Courier New" w:cs="Courier New"/>
+                                <w:sz w:val="22"/>
+                                <w:szCs w:val="22"/>
+                              </w:rPr>
+                              <w:t xml:space="preserve">def </w:t>
+                            </w:r>
+                            <w:r>
+                              <w:rPr>
+                                <w:rFonts w:ascii="Courier New" w:hAnsi="Courier New" w:cs="Courier New"/>
+                                <w:b/>
+                                <w:sz w:val="22"/>
+                                <w:szCs w:val="22"/>
+                              </w:rPr>
+                              <w:t>greedy</w:t>
+                            </w:r>
+                            <w:r>
+                              <w:rPr>
+                                <w:rFonts w:ascii="Courier New" w:hAnsi="Courier New" w:cs="Courier New"/>
+                                <w:sz w:val="22"/>
+                                <w:szCs w:val="22"/>
+                              </w:rPr>
+                              <w:t>(items, capacity):</w:t>
+                            </w:r>
+                          </w:p>
+                          <w:p>
+                            <w:pPr>
+                              <w:rPr>
+                                <w:rFonts w:ascii="Courier New" w:hAnsi="Courier New" w:cs="Courier New"/>
+                                <w:sz w:val="22"/>
+                                <w:szCs w:val="22"/>
+                              </w:rPr>
+                            </w:pPr>
+                            <w:r>
+                              <w:rPr>
+                                <w:rFonts w:ascii="Courier New" w:hAnsi="Courier New" w:cs="Courier New"/>
+                                <w:sz w:val="22"/>
+                                <w:szCs w:val="22"/>
+                              </w:rPr>
+                              <w:t xml:space="preserve">    complete_array = []</w:t>
+                            </w:r>
+                          </w:p>
+                          <w:p>
+                            <w:pPr>
+                              <w:rPr>
+                                <w:rFonts w:ascii="Courier New" w:hAnsi="Courier New" w:cs="Courier New"/>
+                                <w:sz w:val="22"/>
+                                <w:szCs w:val="22"/>
+                              </w:rPr>
+                            </w:pPr>
+                            <w:r>
+                              <w:rPr>
+                                <w:rFonts w:ascii="Courier New" w:hAnsi="Courier New" w:cs="Courier New"/>
+                                <w:sz w:val="22"/>
+                                <w:szCs w:val="22"/>
+                              </w:rPr>
+                              <w:t xml:space="preserve">    </w:t>
+                            </w:r>
+                          </w:p>
+                          <w:p>
+                            <w:pPr>
+                              <w:rPr>
+                                <w:rFonts w:ascii="Courier New" w:hAnsi="Courier New" w:cs="Courier New"/>
+                                <w:sz w:val="22"/>
+                                <w:szCs w:val="22"/>
+                              </w:rPr>
+                            </w:pPr>
+                            <w:r>
+                              <w:rPr>
+                                <w:rFonts w:ascii="Courier New" w:hAnsi="Courier New" w:cs="Courier New"/>
+                                <w:sz w:val="22"/>
+                                <w:szCs w:val="22"/>
+                              </w:rPr>
+                              <w:t xml:space="preserve">    for i in range(len(items)):</w:t>
+                            </w:r>
+                          </w:p>
+                          <w:p>
+                            <w:pPr>
+                              <w:rPr>
+                                <w:rFonts w:ascii="Courier New" w:hAnsi="Courier New" w:cs="Courier New"/>
+                                <w:sz w:val="22"/>
+                                <w:szCs w:val="22"/>
+                              </w:rPr>
+                            </w:pPr>
+                            <w:r>
+                              <w:rPr>
+                                <w:rFonts w:ascii="Courier New" w:hAnsi="Courier New" w:cs="Courier New"/>
+                                <w:sz w:val="22"/>
+                                <w:szCs w:val="22"/>
+                              </w:rPr>
+                              <w:t xml:space="preserve">        complete_array.append([i, </w:t>
+                            </w:r>
+                          </w:p>
+                          <w:p>
+                            <w:pPr>
+                              <w:rPr>
+                                <w:rFonts w:ascii="Courier New" w:hAnsi="Courier New" w:cs="Courier New"/>
+                                <w:sz w:val="22"/>
+                                <w:szCs w:val="22"/>
+                              </w:rPr>
+                            </w:pPr>
+                            <w:r>
+                              <w:rPr>
+                                <w:rFonts w:ascii="Courier New" w:hAnsi="Courier New" w:cs="Courier New"/>
+                                <w:sz w:val="22"/>
+                                <w:szCs w:val="22"/>
+                              </w:rPr>
+                              <w:t xml:space="preserve">                               </w:t>
+                            </w:r>
+                            <w:r>
+                              <w:rPr>
+                                <w:rFonts w:ascii="Courier New" w:hAnsi="Courier New" w:cs="Courier New"/>
+                                <w:sz w:val="22"/>
+                                <w:szCs w:val="22"/>
+                              </w:rPr>
+                              <w:t xml:space="preserve">items[i][0], </w:t>
+                            </w:r>
+                          </w:p>
+                          <w:p>
+                            <w:pPr>
+                              <w:rPr>
+                                <w:rFonts w:ascii="Courier New" w:hAnsi="Courier New" w:cs="Courier New"/>
+                                <w:sz w:val="22"/>
+                                <w:szCs w:val="22"/>
+                              </w:rPr>
+                            </w:pPr>
+                            <w:r>
+                              <w:rPr>
+                                <w:rFonts w:ascii="Courier New" w:hAnsi="Courier New" w:cs="Courier New"/>
+                                <w:sz w:val="22"/>
+                                <w:szCs w:val="22"/>
+                              </w:rPr>
+                              <w:t xml:space="preserve">                               </w:t>
+                            </w:r>
+                            <w:r>
+                              <w:rPr>
+                                <w:rFonts w:ascii="Courier New" w:hAnsi="Courier New" w:cs="Courier New"/>
+                                <w:sz w:val="22"/>
+                                <w:szCs w:val="22"/>
+                              </w:rPr>
+                              <w:t xml:space="preserve">items[i][1], </w:t>
+                            </w:r>
+                          </w:p>
+                          <w:p>
+                            <w:pPr>
+                              <w:rPr>
+                                <w:rFonts w:ascii="Courier New" w:hAnsi="Courier New" w:cs="Courier New"/>
+                                <w:sz w:val="22"/>
+                                <w:szCs w:val="22"/>
+                              </w:rPr>
+                            </w:pPr>
+                            <w:r>
+                              <w:rPr>
+                                <w:rFonts w:ascii="Courier New" w:hAnsi="Courier New" w:cs="Courier New"/>
+                                <w:sz w:val="22"/>
+                                <w:szCs w:val="22"/>
+                              </w:rPr>
+                              <w:t xml:space="preserve">                               </w:t>
+                            </w:r>
+                            <w:r>
+                              <w:rPr>
+                                <w:rFonts w:ascii="Courier New" w:hAnsi="Courier New" w:cs="Courier New"/>
+                                <w:sz w:val="22"/>
+                                <w:szCs w:val="22"/>
+                              </w:rPr>
+                              <w:t>items[i][1] / items[i][0]])</w:t>
+                            </w:r>
+                          </w:p>
+                          <w:p>
+                            <w:pPr>
+                              <w:rPr>
+                                <w:rFonts w:ascii="Courier New" w:hAnsi="Courier New" w:cs="Courier New"/>
+                                <w:sz w:val="22"/>
+                                <w:szCs w:val="22"/>
+                              </w:rPr>
+                            </w:pPr>
+                            <w:r>
+                              <w:rPr>
+                                <w:rFonts w:ascii="Courier New" w:hAnsi="Courier New" w:cs="Courier New"/>
+                                <w:sz w:val="22"/>
+                                <w:szCs w:val="22"/>
+                              </w:rPr>
+                              <w:t xml:space="preserve">    </w:t>
+                            </w:r>
+                          </w:p>
+                          <w:p>
+                            <w:pPr>
+                              <w:rPr>
+                                <w:rFonts w:ascii="Courier New" w:hAnsi="Courier New" w:cs="Courier New"/>
+                                <w:sz w:val="22"/>
+                                <w:szCs w:val="22"/>
+                              </w:rPr>
+                            </w:pPr>
+                            <w:r>
+                              <w:rPr>
+                                <w:rFonts w:ascii="Courier New" w:hAnsi="Courier New" w:cs="Courier New"/>
+                                <w:sz w:val="22"/>
+                                <w:szCs w:val="22"/>
+                              </w:rPr>
+                              <w:t xml:space="preserve">    complete_array = sorted(complete_array, key=lambda x: x[3])</w:t>
+                            </w:r>
+                          </w:p>
+                          <w:p>
+                            <w:pPr>
+                              <w:rPr>
+                                <w:rFonts w:ascii="Courier New" w:hAnsi="Courier New" w:cs="Courier New"/>
+                                <w:sz w:val="22"/>
+                                <w:szCs w:val="22"/>
+                              </w:rPr>
+                            </w:pPr>
+                          </w:p>
+                          <w:p>
+                            <w:pPr>
+                              <w:rPr>
+                                <w:rFonts w:ascii="Courier New" w:hAnsi="Courier New" w:cs="Courier New"/>
+                                <w:sz w:val="22"/>
+                                <w:szCs w:val="22"/>
+                              </w:rPr>
+                            </w:pPr>
+                            <w:r>
+                              <w:rPr>
+                                <w:rFonts w:ascii="Courier New" w:hAnsi="Courier New" w:cs="Courier New"/>
+                                <w:sz w:val="22"/>
+                                <w:szCs w:val="22"/>
+                              </w:rPr>
+                              <w:t xml:space="preserve">    remaining_space = capacity</w:t>
+                            </w:r>
+                          </w:p>
+                          <w:p>
+                            <w:pPr>
+                              <w:rPr>
+                                <w:rFonts w:ascii="Courier New" w:hAnsi="Courier New" w:cs="Courier New"/>
+                                <w:sz w:val="22"/>
+                                <w:szCs w:val="22"/>
+                              </w:rPr>
+                            </w:pPr>
+                            <w:r>
+                              <w:rPr>
+                                <w:rFonts w:ascii="Courier New" w:hAnsi="Courier New" w:cs="Courier New"/>
+                                <w:sz w:val="22"/>
+                                <w:szCs w:val="22"/>
+                              </w:rPr>
+                              <w:t xml:space="preserve">    optimal_items = [0 for x in range(len(items))]</w:t>
+                            </w:r>
+                          </w:p>
+                          <w:p>
+                            <w:pPr>
+                              <w:rPr>
+                                <w:rFonts w:ascii="Courier New" w:hAnsi="Courier New" w:cs="Courier New"/>
+                                <w:sz w:val="22"/>
+                                <w:szCs w:val="22"/>
+                              </w:rPr>
+                            </w:pPr>
+                            <w:r>
+                              <w:rPr>
+                                <w:rFonts w:ascii="Courier New" w:hAnsi="Courier New" w:cs="Courier New"/>
+                                <w:sz w:val="22"/>
+                                <w:szCs w:val="22"/>
+                              </w:rPr>
+                              <w:t xml:space="preserve">    i = len(complete_array) - 1</w:t>
+                            </w:r>
+                          </w:p>
+                          <w:p>
+                            <w:pPr>
+                              <w:rPr>
+                                <w:rFonts w:ascii="Courier New" w:hAnsi="Courier New" w:cs="Courier New"/>
+                                <w:sz w:val="22"/>
+                                <w:szCs w:val="22"/>
+                              </w:rPr>
+                            </w:pPr>
+                          </w:p>
+                          <w:p>
+                            <w:pPr>
+                              <w:rPr>
+                                <w:rFonts w:ascii="Courier New" w:hAnsi="Courier New" w:cs="Courier New"/>
+                                <w:sz w:val="22"/>
+                                <w:szCs w:val="22"/>
+                              </w:rPr>
+                            </w:pPr>
+                            <w:r>
+                              <w:rPr>
+                                <w:rFonts w:ascii="Courier New" w:hAnsi="Courier New" w:cs="Courier New"/>
+                                <w:sz w:val="22"/>
+                                <w:szCs w:val="22"/>
+                              </w:rPr>
+                              <w:t xml:space="preserve">    while remaining_space &gt; 0 and i &gt;= 0:</w:t>
+                            </w:r>
+                          </w:p>
+                          <w:p>
+                            <w:pPr>
+                              <w:rPr>
+                                <w:rFonts w:ascii="Courier New" w:hAnsi="Courier New" w:cs="Courier New"/>
+                                <w:sz w:val="22"/>
+                                <w:szCs w:val="22"/>
+                              </w:rPr>
+                            </w:pPr>
+                            <w:r>
+                              <w:rPr>
+                                <w:rFonts w:ascii="Courier New" w:hAnsi="Courier New" w:cs="Courier New"/>
+                                <w:sz w:val="22"/>
+                                <w:szCs w:val="22"/>
+                              </w:rPr>
+                              <w:t xml:space="preserve">        if remaining_space - complete_array[i][1] &gt;= 0:</w:t>
+                            </w:r>
+                          </w:p>
+                          <w:p>
+                            <w:pPr>
+                              <w:rPr>
+                                <w:rFonts w:ascii="Courier New" w:hAnsi="Courier New" w:cs="Courier New"/>
+                                <w:sz w:val="22"/>
+                                <w:szCs w:val="22"/>
+                              </w:rPr>
+                            </w:pPr>
+                            <w:r>
+                              <w:rPr>
+                                <w:rFonts w:ascii="Courier New" w:hAnsi="Courier New" w:cs="Courier New"/>
+                                <w:sz w:val="22"/>
+                                <w:szCs w:val="22"/>
+                              </w:rPr>
+                              <w:t xml:space="preserve">            optimal_items[complete_array[i][0]] = 1</w:t>
+                            </w:r>
+                          </w:p>
+                          <w:p>
+                            <w:pPr>
+                              <w:rPr>
+                                <w:rFonts w:ascii="Courier New" w:hAnsi="Courier New" w:cs="Courier New"/>
+                                <w:sz w:val="22"/>
+                                <w:szCs w:val="22"/>
+                              </w:rPr>
+                            </w:pPr>
+                            <w:r>
+                              <w:rPr>
+                                <w:rFonts w:ascii="Courier New" w:hAnsi="Courier New" w:cs="Courier New"/>
+                                <w:sz w:val="22"/>
+                                <w:szCs w:val="22"/>
+                              </w:rPr>
+                              <w:t xml:space="preserve">            remaining_space -= complete_array[i][1]</w:t>
+                            </w:r>
+                          </w:p>
+                          <w:p>
+                            <w:pPr>
+                              <w:rPr>
+                                <w:rFonts w:ascii="Courier New" w:hAnsi="Courier New" w:cs="Courier New"/>
+                                <w:sz w:val="22"/>
+                                <w:szCs w:val="22"/>
+                              </w:rPr>
+                            </w:pPr>
+                          </w:p>
+                          <w:p>
+                            <w:pPr>
+                              <w:rPr>
+                                <w:rFonts w:ascii="Courier New" w:hAnsi="Courier New" w:cs="Courier New"/>
+                                <w:sz w:val="22"/>
+                                <w:szCs w:val="22"/>
+                              </w:rPr>
+                            </w:pPr>
+                            <w:r>
+                              <w:rPr>
+                                <w:rFonts w:ascii="Courier New" w:hAnsi="Courier New" w:cs="Courier New"/>
+                                <w:sz w:val="22"/>
+                                <w:szCs w:val="22"/>
+                              </w:rPr>
+                              <w:t xml:space="preserve">        i-= 1</w:t>
+                            </w:r>
+                          </w:p>
+                          <w:p>
+                            <w:pPr>
+                              <w:rPr>
+                                <w:rFonts w:ascii="Courier New" w:hAnsi="Courier New" w:cs="Courier New"/>
+                                <w:sz w:val="22"/>
+                                <w:szCs w:val="22"/>
+                              </w:rPr>
+                            </w:pPr>
+                          </w:p>
+                          <w:p>
+                            <w:pPr>
+                              <w:rPr>
+                                <w:rFonts w:ascii="Courier New" w:hAnsi="Courier New" w:cs="Courier New"/>
+                                <w:sz w:val="22"/>
+                                <w:szCs w:val="22"/>
+                              </w:rPr>
+                            </w:pPr>
+                            <w:r>
+                              <w:rPr>
+                                <w:rFonts w:ascii="Courier New" w:hAnsi="Courier New" w:cs="Courier New"/>
+                                <w:sz w:val="22"/>
+                                <w:szCs w:val="22"/>
+                              </w:rPr>
+                              <w:t xml:space="preserve">    return optimal_items</w:t>
+                            </w:r>
+                          </w:p>
+                        </w:txbxContent>
+                      </wps:txbx>
+                      <wps:bodyPr rot="0" spcFirstLastPara="0" vertOverflow="overflow" horzOverflow="overflow" vert="horz" wrap="square" lIns="91440" tIns="45720" rIns="91440" bIns="45720" numCol="1" spcCol="0" rtlCol="0" fromWordArt="0" anchor="t" anchorCtr="0" forceAA="0" compatLnSpc="1">
+                        <a:prstTxWarp prst="textNoShape">
+                          <a:avLst/>
+                        </a:prstTxWarp>
+                        <a:noAutofit/>
+                      </wps:bodyPr>
+                    </wps:wsp>
+                  </a:graphicData>
+                </a:graphic>
+                <wp14:sizeRelH relativeFrom="margin">
+                  <wp14:pctWidth>0</wp14:pctWidth>
+                </wp14:sizeRelH>
+                <wp14:sizeRelV relativeFrom="margin">
+                  <wp14:pctHeight>0</wp14:pctHeight>
+                </wp14:sizeRelV>
+              </wp:anchor>
+            </w:drawing>
+          </mc:Choice>
+          <mc:Fallback>
+            <w:pict>
+              <v:shape w14:anchorId="5EBC23EF" id="Text Box 5" o:spid="_x0000_s1028" type="#_x0000_t202" style="position:absolute;margin-left:0;margin-top:13.9pt;width:546.55pt;height:274.35pt;z-index:251662336;visibility:visible;mso-wrap-style:square;mso-width-percent:0;mso-height-percent:0;mso-wrap-distance-left:9pt;mso-wrap-distance-top:0;mso-wrap-distance-right:9pt;mso-wrap-distance-bottom:0;mso-position-horizontal:absolute;mso-position-horizontal-relative:text;mso-position-vertical:absolute;mso-position-vertical-relative:text;mso-width-percent:0;mso-height-percent:0;mso-width-relative:margin;mso-height-relative:margin;v-text-anchor:top" o:gfxdata="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" filled="f" stroked="f">
+                <v:textbox>
+                  <w:txbxContent>
+                    <w:p>
+                      <w:pPr>
+                        <w:rPr>
+                          <w:rFonts w:ascii="Courier New" w:hAnsi="Courier New" w:cs="Courier New"/>
+                          <w:sz w:val="22"/>
+                          <w:szCs w:val="22"/>
+                        </w:rPr>
+                      </w:pPr>
+                      <w:r>
+                        <w:rPr>
+                          <w:rFonts w:ascii="Courier New" w:hAnsi="Courier New" w:cs="Courier New"/>
+                          <w:sz w:val="22"/>
+                          <w:szCs w:val="22"/>
+                        </w:rPr>
+                        <w:t xml:space="preserve">def </w:t>
+                      </w:r>
+                      <w:r>
+                        <w:rPr>
+                          <w:rFonts w:ascii="Courier New" w:hAnsi="Courier New" w:cs="Courier New"/>
+                          <w:b/>
+                          <w:sz w:val="22"/>
+                          <w:szCs w:val="22"/>
+                        </w:rPr>
+                        <w:t>greedy</w:t>
+                      </w:r>
+                      <w:r>
+                        <w:rPr>
+                          <w:rFonts w:ascii="Courier New" w:hAnsi="Courier New" w:cs="Courier New"/>
+                          <w:sz w:val="22"/>
+                          <w:szCs w:val="22"/>
+                        </w:rPr>
+                        <w:t>(items, capacity):</w:t>
+                      </w:r>
+                    </w:p>
+                    <w:p>
+                      <w:pPr>
+                        <w:rPr>
+                          <w:rFonts w:ascii="Courier New" w:hAnsi="Courier New" w:cs="Courier New"/>
+                          <w:sz w:val="22"/>
+                          <w:szCs w:val="22"/>
+                        </w:rPr>
+                      </w:pPr>
+                      <w:r>
+                        <w:rPr>
+                          <w:rFonts w:ascii="Courier New" w:hAnsi="Courier New" w:cs="Courier New"/>
+                          <w:sz w:val="22"/>
+                          <w:szCs w:val="22"/>
+                        </w:rPr>
+                        <w:t xml:space="preserve">    complete_array = []</w:t>
+                      </w:r>
+                    </w:p>
+                    <w:p>
+                      <w:pPr>
+                        <w:rPr>
+                          <w:rFonts w:ascii="Courier New" w:hAnsi="Courier New" w:cs="Courier New"/>
+                          <w:sz w:val="22"/>
+                          <w:szCs w:val="22"/>
+                        </w:rPr>
+                      </w:pPr>
+                      <w:r>
+                        <w:rPr>
+                          <w:rFonts w:ascii="Courier New" w:hAnsi="Courier New" w:cs="Courier New"/>
+                          <w:sz w:val="22"/>
+                          <w:szCs w:val="22"/>
+                        </w:rPr>
+                        <w:t xml:space="preserve">    </w:t>
+                      </w:r>
+                    </w:p>
+                    <w:p>
+                      <w:pPr>
+                        <w:rPr>
+                          <w:rFonts w:ascii="Courier New" w:hAnsi="Courier New" w:cs="Courier New"/>
+                          <w:sz w:val="22"/>
+                          <w:szCs w:val="22"/>
+                        </w:rPr>
+                      </w:pPr>
+                      <w:r>
+                        <w:rPr>
+                          <w:rFonts w:ascii="Courier New" w:hAnsi="Courier New" w:cs="Courier New"/>
+                          <w:sz w:val="22"/>
+                          <w:szCs w:val="22"/>
+                        </w:rPr>
+                        <w:t xml:space="preserve">    for i in range(len(items)):</w:t>
+                      </w:r>
+                    </w:p>
+                    <w:p>
+                      <w:pPr>
+                        <w:rPr>
+                          <w:rFonts w:ascii="Courier New" w:hAnsi="Courier New" w:cs="Courier New"/>
+                          <w:sz w:val="22"/>
+                          <w:szCs w:val="22"/>
+                        </w:rPr>
+                      </w:pPr>
+                      <w:r>
+                        <w:rPr>
+                          <w:rFonts w:ascii="Courier New" w:hAnsi="Courier New" w:cs="Courier New"/>
+                          <w:sz w:val="22"/>
+                          <w:szCs w:val="22"/>
+                        </w:rPr>
+                        <w:t xml:space="preserve">        complete_array.append([i, </w:t>
+                      </w:r>
+                    </w:p>
+                    <w:p>
+                      <w:pPr>
+                        <w:rPr>
+                          <w:rFonts w:ascii="Courier New" w:hAnsi="Courier New" w:cs="Courier New"/>
+                          <w:sz w:val="22"/>
+                          <w:szCs w:val="22"/>
+                        </w:rPr>
+                      </w:pPr>
+                      <w:r>
+                        <w:rPr>
+                          <w:rFonts w:ascii="Courier New" w:hAnsi="Courier New" w:cs="Courier New"/>
+                          <w:sz w:val="22"/>
+                          <w:szCs w:val="22"/>
+                        </w:rPr>
+                        <w:t xml:space="preserve">                               </w:t>
+                      </w:r>
+                      <w:r>
+                        <w:rPr>
+                          <w:rFonts w:ascii="Courier New" w:hAnsi="Courier New" w:cs="Courier New"/>
+                          <w:sz w:val="22"/>
+                          <w:szCs w:val="22"/>
+                        </w:rPr>
+                        <w:t xml:space="preserve">items[i][0], </w:t>
+                      </w:r>
+                    </w:p>
+                    <w:p>
+                      <w:pPr>
+                        <w:rPr>
+                          <w:rFonts w:ascii="Courier New" w:hAnsi="Courier New" w:cs="Courier New"/>
+                          <w:sz w:val="22"/>
+                          <w:szCs w:val="22"/>
+                        </w:rPr>
+                      </w:pPr>
+                      <w:r>
+                        <w:rPr>
+                          <w:rFonts w:ascii="Courier New" w:hAnsi="Courier New" w:cs="Courier New"/>
+                          <w:sz w:val="22"/>
+                          <w:szCs w:val="22"/>
+                        </w:rPr>
+                        <w:t xml:space="preserve">                               </w:t>
+                      </w:r>
+                      <w:r>
+                        <w:rPr>
+                          <w:rFonts w:ascii="Courier New" w:hAnsi="Courier New" w:cs="Courier New"/>
+                          <w:sz w:val="22"/>
+                          <w:szCs w:val="22"/>
+                        </w:rPr>
+                        <w:t xml:space="preserve">items[i][1], </w:t>
+                      </w:r>
+                    </w:p>
+                    <w:p>
+                      <w:pPr>
+                        <w:rPr>
+                          <w:rFonts w:ascii="Courier New" w:hAnsi="Courier New" w:cs="Courier New"/>
+                          <w:sz w:val="22"/>
+                          <w:szCs w:val="22"/>
+                        </w:rPr>
+                      </w:pPr>
+                      <w:r>
+                        <w:rPr>
+                          <w:rFonts w:ascii="Courier New" w:hAnsi="Courier New" w:cs="Courier New"/>
+                          <w:sz w:val="22"/>
+                          <w:szCs w:val="22"/>
+                        </w:rPr>
+                        <w:t xml:space="preserve">                               </w:t>
+                      </w:r>
+                      <w:r>
+                        <w:rPr>
+                          <w:rFonts w:ascii="Courier New" w:hAnsi="Courier New" w:cs="Courier New"/>
+                          <w:sz w:val="22"/>
+                          <w:szCs w:val="22"/>
+                        </w:rPr>
+                        <w:t>items[i][1] / items[i][0]])</w:t>
+                      </w:r>
+                    </w:p>
+                    <w:p>
+                      <w:pPr>
+                        <w:rPr>
+                          <w:rFonts w:ascii="Courier New" w:hAnsi="Courier New" w:cs="Courier New"/>
+                          <w:sz w:val="22"/>
+                          <w:szCs w:val="22"/>
+                        </w:rPr>
+                      </w:pPr>
+                      <w:r>
+                        <w:rPr>
+                          <w:rFonts w:ascii="Courier New" w:hAnsi="Courier New" w:cs="Courier New"/>
+                          <w:sz w:val="22"/>
+                          <w:szCs w:val="22"/>
+                        </w:rPr>
+                        <w:t xml:space="preserve">    </w:t>
+                      </w:r>
+                    </w:p>
+                    <w:p>
+                      <w:pPr>
+                        <w:rPr>
+                          <w:rFonts w:ascii="Courier New" w:hAnsi="Courier New" w:cs="Courier New"/>
+                          <w:sz w:val="22"/>
+                          <w:szCs w:val="22"/>
+                        </w:rPr>
+                      </w:pPr>
+                      <w:r>
+                        <w:rPr>
+                          <w:rFonts w:ascii="Courier New" w:hAnsi="Courier New" w:cs="Courier New"/>
+                          <w:sz w:val="22"/>
+                          <w:szCs w:val="22"/>
+                        </w:rPr>
+                        <w:t xml:space="preserve">    complete_array = sorted(complete_array, key=lambda x: x[3])</w:t>
+                      </w:r>
+                    </w:p>
+                    <w:p>
+                      <w:pPr>
+                        <w:rPr>
+                          <w:rFonts w:ascii="Courier New" w:hAnsi="Courier New" w:cs="Courier New"/>
+                          <w:sz w:val="22"/>
+                          <w:szCs w:val="22"/>
+                        </w:rPr>
+                      </w:pPr>
+                    </w:p>
+                    <w:p>
+                      <w:pPr>
+                        <w:rPr>
+                          <w:rFonts w:ascii="Courier New" w:hAnsi="Courier New" w:cs="Courier New"/>
+                          <w:sz w:val="22"/>
+                          <w:szCs w:val="22"/>
+                        </w:rPr>
+                      </w:pPr>
+                      <w:r>
+                        <w:rPr>
+                          <w:rFonts w:ascii="Courier New" w:hAnsi="Courier New" w:cs="Courier New"/>
+                          <w:sz w:val="22"/>
+                          <w:szCs w:val="22"/>
+                        </w:rPr>
+                        <w:t xml:space="preserve">    remaining_space = capacity</w:t>
+                      </w:r>
+                    </w:p>
+                    <w:p>
+                      <w:pPr>
+                        <w:rPr>
+                          <w:rFonts w:ascii="Courier New" w:hAnsi="Courier New" w:cs="Courier New"/>
+                          <w:sz w:val="22"/>
+                          <w:szCs w:val="22"/>
+                        </w:rPr>
+                      </w:pPr>
+                      <w:r>
+                        <w:rPr>
+                          <w:rFonts w:ascii="Courier New" w:hAnsi="Courier New" w:cs="Courier New"/>
+                          <w:sz w:val="22"/>
+                          <w:szCs w:val="22"/>
+                        </w:rPr>
+                        <w:t xml:space="preserve">    optimal_items = [0 for x in range(len(items))]</w:t>
+                      </w:r>
+                    </w:p>
+                    <w:p>
+                      <w:pPr>
+                        <w:rPr>
+                          <w:rFonts w:ascii="Courier New" w:hAnsi="Courier New" w:cs="Courier New"/>
+                          <w:sz w:val="22"/>
+                          <w:szCs w:val="22"/>
+                        </w:rPr>
+                      </w:pPr>
+                      <w:r>
+                        <w:rPr>
+                          <w:rFonts w:ascii="Courier New" w:hAnsi="Courier New" w:cs="Courier New"/>
+                          <w:sz w:val="22"/>
+                          <w:szCs w:val="22"/>
+                        </w:rPr>
+                        <w:t xml:space="preserve">    i = len(complete_array) - 1</w:t>
+                      </w:r>
+                    </w:p>
+                    <w:p>
+                      <w:pPr>
+                        <w:rPr>
+                          <w:rFonts w:ascii="Courier New" w:hAnsi="Courier New" w:cs="Courier New"/>
+                          <w:sz w:val="22"/>
+                          <w:szCs w:val="22"/>
+                        </w:rPr>
+                      </w:pPr>
+                    </w:p>
+                    <w:p>
+                      <w:pPr>
+                        <w:rPr>
+                          <w:rFonts w:ascii="Courier New" w:hAnsi="Courier New" w:cs="Courier New"/>
+                          <w:sz w:val="22"/>
+                          <w:szCs w:val="22"/>
+                        </w:rPr>
+                      </w:pPr>
+                      <w:r>
+                        <w:rPr>
+                          <w:rFonts w:ascii="Courier New" w:hAnsi="Courier New" w:cs="Courier New"/>
+                          <w:sz w:val="22"/>
+                          <w:szCs w:val="22"/>
+                        </w:rPr>
+                        <w:t xml:space="preserve">    while remaining_space &gt; 0 and i &gt;= 0:</w:t>
+                      </w:r>
+                    </w:p>
+                    <w:p>
+                      <w:pPr>
+                        <w:rPr>
+                          <w:rFonts w:ascii="Courier New" w:hAnsi="Courier New" w:cs="Courier New"/>
+                          <w:sz w:val="22"/>
+                          <w:szCs w:val="22"/>
+                        </w:rPr>
+                      </w:pPr>
+                      <w:r>
+                        <w:rPr>
+                          <w:rFonts w:ascii="Courier New" w:hAnsi="Courier New" w:cs="Courier New"/>
+                          <w:sz w:val="22"/>
+                          <w:szCs w:val="22"/>
+                        </w:rPr>
+                        <w:t xml:space="preserve">        if remaining_space - complete_array[i][1] &gt;= 0:</w:t>
+                      </w:r>
+                    </w:p>
+                    <w:p>
+                      <w:pPr>
+                        <w:rPr>
+                          <w:rFonts w:ascii="Courier New" w:hAnsi="Courier New" w:cs="Courier New"/>
+                          <w:sz w:val="22"/>
+                          <w:szCs w:val="22"/>
+                        </w:rPr>
+                      </w:pPr>
+                      <w:r>
+                        <w:rPr>
+                          <w:rFonts w:ascii="Courier New" w:hAnsi="Courier New" w:cs="Courier New"/>
+                          <w:sz w:val="22"/>
+                          <w:szCs w:val="22"/>
+                        </w:rPr>
+                        <w:t xml:space="preserve">            optimal_items[complete_array[i][0]] = 1</w:t>
+                      </w:r>
+                    </w:p>
+                    <w:p>
+                      <w:pPr>
+                        <w:rPr>
+                          <w:rFonts w:ascii="Courier New" w:hAnsi="Courier New" w:cs="Courier New"/>
+                          <w:sz w:val="22"/>
+                          <w:szCs w:val="22"/>
+                        </w:rPr>
+                      </w:pPr>
+                      <w:r>
+                        <w:rPr>
+                          <w:rFonts w:ascii="Courier New" w:hAnsi="Courier New" w:cs="Courier New"/>
+                          <w:sz w:val="22"/>
+                          <w:szCs w:val="22"/>
+                        </w:rPr>
+                        <w:t xml:space="preserve">            remaining_space -= complete_array[i][1]</w:t>
+                      </w:r>
+                    </w:p>
+                    <w:p>
+                      <w:pPr>
+                        <w:rPr>
+                          <w:rFonts w:ascii="Courier New" w:hAnsi="Courier New" w:cs="Courier New"/>
+                          <w:sz w:val="22"/>
+                          <w:szCs w:val="22"/>
+                        </w:rPr>
+                      </w:pPr>
+                    </w:p>
+                    <w:p>
+                      <w:pPr>
+                        <w:rPr>
+                          <w:rFonts w:ascii="Courier New" w:hAnsi="Courier New" w:cs="Courier New"/>
+                          <w:sz w:val="22"/>
+                          <w:szCs w:val="22"/>
+                        </w:rPr>
+                      </w:pPr>
+                      <w:r>
+                        <w:rPr>
+                          <w:rFonts w:ascii="Courier New" w:hAnsi="Courier New" w:cs="Courier New"/>
+                          <w:sz w:val="22"/>
+                          <w:szCs w:val="22"/>
+                        </w:rPr>
+                        <w:t xml:space="preserve">        i-= 1</w:t>
+                      </w:r>
+                    </w:p>
+                    <w:p>
+                      <w:pPr>
+                        <w:rPr>
+                          <w:rFonts w:ascii="Courier New" w:hAnsi="Courier New" w:cs="Courier New"/>
+                          <w:sz w:val="22"/>
+                          <w:szCs w:val="22"/>
+                        </w:rPr>
+                      </w:pPr>
+                    </w:p>
+                    <w:p>
+                      <w:pPr>
+                        <w:rPr>
+                          <w:rFonts w:ascii="Courier New" w:hAnsi="Courier New" w:cs="Courier New"/>
+                          <w:sz w:val="22"/>
+                          <w:szCs w:val="22"/>
+                        </w:rPr>
+                      </w:pPr>
+                      <w:r>
+                        <w:rPr>
+                          <w:rFonts w:ascii="Courier New" w:hAnsi="Courier New" w:cs="Courier New"/>
+                          <w:sz w:val="22"/>
+                          <w:szCs w:val="22"/>
+                        </w:rPr>
+                        <w:t xml:space="preserve">    return optimal_items</w:t>
+                      </w:r>
+                    </w:p>
+                  </w:txbxContent>
+                </v:textbox>
+                <w10:wrap type="square"/>
+              </v:shape>
+            </w:pict>
+          </mc:Fallback>
+        </mc:AlternateContent>
+      </w:r>
+    </w:p>
+    <w:p>
+      <w:pPr>
+        <w:rPr>
+          <w:rFonts w:ascii="Times New Roman" w:eastAsiaTheme="minorEastAsia" w:hAnsi="Times New Roman" w:cs="Times New Roman"/>
+        </w:rPr>
+      </w:pPr>
+    </w:p>
+    <w:p>
+      <w:pPr>
+        <w:rPr>
+          <w:rFonts w:ascii="Times New Roman" w:eastAsiaTheme="minorEastAsia" w:hAnsi="Times New Roman" w:cs="Times New Roman"/>
+        </w:rPr>
+      </w:pPr>
+      <w:r>
+        <w:rPr>
+          <w:rFonts w:ascii="Times New Roman" w:eastAsiaTheme="minorEastAsia" w:hAnsi="Times New Roman" w:cs="Times New Roman"/>
+        </w:rPr>
+        <w:t xml:space="preserve">The </w:t>
+      </w:r>
+      <w:r>
+        <w:rPr>
+          <w:rFonts w:ascii="Times New Roman" w:eastAsiaTheme="minorEastAsia" w:hAnsi="Times New Roman" w:cs="Times New Roman"/>
+        </w:rPr>
+        <w:t>approach</w:t>
+      </w:r>
+      <w:r>
+        <w:rPr>
+          <w:rFonts w:ascii="Times New Roman" w:eastAsiaTheme="minorEastAsia" w:hAnsi="Times New Roman" w:cs="Times New Roman"/>
+        </w:rPr>
+        <w:t xml:space="preserve"> that I chose for this program is </w:t>
+      </w:r>
+      <w:r>
+        <w:rPr>
+          <w:rFonts w:ascii="Times New Roman" w:eastAsiaTheme="minorEastAsia" w:hAnsi="Times New Roman" w:cs="Times New Roman"/>
+        </w:rPr>
+        <w:t xml:space="preserve">a greedy algorithm. The basic idea behind the algorithm is to sort the items based on the value to weight ratio. Then, the algorithm will </w:t>
+      </w:r>
+      <w:r>
+        <w:rPr>
+          <w:rFonts w:ascii="Times New Roman" w:eastAsiaTheme="minorEastAsia" w:hAnsi="Times New Roman" w:cs="Times New Roman"/>
+        </w:rPr>
+        <w:t xml:space="preserve">try to put the item with the largest value to weight ratio until no more items can fit. </w:t>
+      </w:r>
+    </w:p>
+    <w:p>
+      <w:pPr>
+        <w:rPr>
+          <w:rFonts w:ascii="Times New Roman" w:eastAsiaTheme="minorEastAsia" w:hAnsi="Times New Roman" w:cs="Times New Roman"/>
+        </w:rPr>
+      </w:pPr>
+    </w:p>
+    <w:p>
+      <w:pPr>
+        <w:rPr>
+          <w:rFonts w:ascii="Times New Roman" w:eastAsiaTheme="minorEastAsia" w:hAnsi="Times New Roman" w:cs="Times New Roman"/>
+        </w:rPr>
+      </w:pPr>
+      <w:r>
+        <w:rPr>
+          <w:rFonts w:ascii="Times New Roman" w:eastAsiaTheme="minorEastAsia" w:hAnsi="Times New Roman" w:cs="Times New Roman"/>
+        </w:rPr>
+        <w:t>There are three main aspects of this algorithm: generating the value to weight ratios, sorting the algorithm, and then determining what are the optimal values for the knapsack.</w:t>
+      </w:r>
+    </w:p>
+    <w:p>
+      <w:pPr>
+        <w:rPr>
+          <w:rFonts w:ascii="Times New Roman" w:eastAsiaTheme="minorEastAsia" w:hAnsi="Times New Roman" w:cs="Times New Roman"/>
+        </w:rPr>
+      </w:pPr>
+    </w:p>
+    <w:p>
+      <w:pPr>
+        <w:rPr>
+          <w:rFonts w:ascii="Times New Roman" w:eastAsiaTheme="minorEastAsia" w:hAnsi="Times New Roman" w:cs="Times New Roman"/>
+        </w:rPr>
+      </w:pPr>
+      <w:r>
+        <w:rPr>
+          <w:rFonts w:ascii="Times New Roman" w:eastAsiaTheme="minorEastAsia" w:hAnsi="Times New Roman" w:cs="Times New Roman"/>
+        </w:rPr>
+        <w:t>For the generation of the value to weight ratios, the time complexity is fairly straightforward: O(n).</w:t>
+      </w:r>
+    </w:p>
+    <w:p>
+      <w:pPr>
+        <w:rPr>
+          <w:rFonts w:ascii="Times New Roman" w:eastAsiaTheme="minorEastAsia" w:hAnsi="Times New Roman" w:cs="Times New Roman"/>
+        </w:rPr>
+      </w:pPr>
+      <w:r>
+        <w:rPr>
+          <w:rFonts w:ascii="Times New Roman" w:eastAsiaTheme="minorEastAsia" w:hAnsi="Times New Roman" w:cs="Times New Roman"/>
+        </w:rPr>
+        <w:t>For the sorting of the algorithm, python’</w:t>
+      </w:r>
+      <w:r>
+        <w:rPr>
+          <w:rFonts w:ascii="Times New Roman" w:eastAsiaTheme="minorEastAsia" w:hAnsi="Times New Roman" w:cs="Times New Roman"/>
+        </w:rPr>
+        <w:t>s default T</w:t>
+      </w:r>
+      <w:r>
+        <w:rPr>
+          <w:rFonts w:ascii="Times New Roman" w:eastAsiaTheme="minorEastAsia" w:hAnsi="Times New Roman" w:cs="Times New Roman"/>
+        </w:rPr>
+        <w:t xml:space="preserve">imsort was used, which </w:t>
+      </w:r>
+      <w:r>
+        <w:rPr>
+          <w:rFonts w:ascii="Times New Roman" w:eastAsiaTheme="minorEastAsia" w:hAnsi="Times New Roman" w:cs="Times New Roman"/>
+        </w:rPr>
+        <w:t>h</w:t>
+      </w:r>
+      <w:r>
+        <w:rPr>
+          <w:rFonts w:ascii="Times New Roman" w:eastAsiaTheme="minorEastAsia" w:hAnsi="Times New Roman" w:cs="Times New Roman"/>
+        </w:rPr>
+        <w:t>as a time complexity of O(nlogn)</w:t>
+      </w:r>
+    </w:p>
+    <w:p>
+      <w:pPr>
+        <w:rPr>
+          <w:rFonts w:ascii="Times New Roman" w:eastAsiaTheme="minorEastAsia" w:hAnsi="Times New Roman" w:cs="Times New Roman"/>
+        </w:rPr>
+      </w:pPr>
+      <w:r>
+        <w:rPr>
+          <w:rFonts w:ascii="Times New Roman" w:eastAsiaTheme="minorEastAsia" w:hAnsi="Times New Roman" w:cs="Times New Roman"/>
+        </w:rPr>
+        <w:t>For the determination of what are the optimal values for the knapsack, it is obvious that the worst case is if all the items belong in the knapsack, which would yield a time complexity of O(n).</w:t>
+      </w:r>
+    </w:p>
+    <w:p>
+      <w:pPr>
+        <w:rPr>
+          <w:rFonts w:ascii="Times New Roman" w:eastAsiaTheme="minorEastAsia" w:hAnsi="Times New Roman" w:cs="Times New Roman"/>
+        </w:rPr>
+      </w:pPr>
+    </w:p>
+    <w:p>
+      <w:pPr>
+        <w:rPr>
+          <w:rFonts w:ascii="Times New Roman" w:eastAsiaTheme="minorEastAsia" w:hAnsi="Times New Roman" w:cs="Times New Roman"/>
+        </w:rPr>
+      </w:pPr>
+      <w:r>
+        <w:rPr>
+          <w:rFonts w:ascii="Times New Roman" w:eastAsiaTheme="minorEastAsia" w:hAnsi="Times New Roman" w:cs="Times New Roman"/>
+        </w:rPr>
+        <w:t xml:space="preserve">Therefore, the total time complexity </w:t>
+      </w:r>
+      <w:r>
+        <w:rPr>
+          <w:rFonts w:ascii="Times New Roman" w:eastAsiaTheme="minorEastAsia" w:hAnsi="Times New Roman" w:cs="Times New Roman"/>
+        </w:rPr>
+        <w:t xml:space="preserve">for the greedy algorithm is </w:t>
+      </w:r>
+      <m:oMath>
+        <m:r>
+          <w:rPr>
+            <w:rFonts w:ascii="Cambria Math" w:eastAsiaTheme="minorEastAsia" w:hAnsi="Cambria Math" w:cs="Times New Roman"/>
+          </w:rPr>
+          <m:t>O</m:t>
+        </m:r>
+        <m:d>
+          <m:dPr>
+            <m:ctrlPr>
+              <w:rPr>
+                <w:rFonts w:ascii="Cambria Math" w:eastAsiaTheme="minorEastAsia" w:hAnsi="Cambria Math" w:cs="Times New Roman"/>
+                <w:i/>
+              </w:rPr>
+            </m:ctrlPr>
+          </m:dPr>
+          <m:e>
+            <m:r>
+              <w:rPr>
+                <w:rFonts w:ascii="Cambria Math" w:eastAsiaTheme="minorEastAsia" w:hAnsi="Cambria Math" w:cs="Times New Roman"/>
+              </w:rPr>
+              <m:t>n</m:t>
+            </m:r>
+          </m:e>
+        </m:d>
+        <m:r>
+          <w:rPr>
+            <w:rFonts w:ascii="Cambria Math" w:eastAsiaTheme="minorEastAsia" w:hAnsi="Cambria Math" w:cs="Times New Roman"/>
+          </w:rPr>
+          <m:t>+ O</m:t>
+        </m:r>
+        <m:d>
+          <m:dPr>
+            <m:ctrlPr>
+              <w:rPr>
+                <w:rFonts w:ascii="Cambria Math" w:eastAsiaTheme="minorEastAsia" w:hAnsi="Cambria Math" w:cs="Times New Roman"/>
+                <w:i/>
+              </w:rPr>
+            </m:ctrlPr>
+          </m:dPr>
+          <m:e>
+            <m:r>
+              <w:rPr>
+                <w:rFonts w:ascii="Cambria Math" w:eastAsiaTheme="minorEastAsia" w:hAnsi="Cambria Math" w:cs="Times New Roman"/>
+              </w:rPr>
+              <m:t>n</m:t>
+            </m:r>
+          </m:e>
+        </m:d>
+        <m:r>
+          <w:rPr>
+            <w:rFonts w:ascii="Cambria Math" w:eastAsiaTheme="minorEastAsia" w:hAnsi="Cambria Math" w:cs="Times New Roman"/>
+          </w:rPr>
+          <m:t>+ O</m:t>
+        </m:r>
+        <m:d>
+          <m:dPr>
+            <m:ctrlPr>
+              <w:rPr>
+                <w:rFonts w:ascii="Cambria Math" w:eastAsiaTheme="minorEastAsia" w:hAnsi="Cambria Math" w:cs="Times New Roman"/>
+                <w:i/>
+              </w:rPr>
+            </m:ctrlPr>
+          </m:dPr>
+          <m:e>
+            <m:r>
+              <w:rPr>
+                <w:rFonts w:ascii="Cambria Math" w:eastAsiaTheme="minorEastAsia" w:hAnsi="Cambria Math" w:cs="Times New Roman"/>
+              </w:rPr>
+              <m:t>nlog n</m:t>
+            </m:r>
+          </m:e>
+        </m:d>
+        <m:r>
+          <w:rPr>
+            <w:rFonts w:ascii="Cambria Math" w:eastAsiaTheme="minorEastAsia" w:hAnsi="Cambria Math" w:cs="Times New Roman"/>
+          </w:rPr>
+          <m:t>= O(n</m:t>
+        </m:r>
+        <m:func>
+          <m:funcPr>
+            <m:ctrlPr>
+              <w:rPr>
+                <w:rFonts w:ascii="Cambria Math" w:eastAsiaTheme="minorEastAsia" w:hAnsi="Cambria Math" w:cs="Times New Roman"/>
+                <w:i/>
+              </w:rPr>
+            </m:ctrlPr>
+          </m:funcPr>
+          <m:fName>
+            <m:r>
+              <m:rPr>
+                <m:sty m:val="p"/>
+              </m:rPr>
+              <w:rPr>
+                <w:rFonts w:ascii="Cambria Math" w:eastAsiaTheme="minorEastAsia" w:hAnsi="Cambria Math" w:cs="Times New Roman"/>
+              </w:rPr>
+              <m:t>log</m:t>
+            </m:r>
+          </m:fName>
+          <m:e>
+            <m:r>
+              <w:rPr>
+                <w:rFonts w:ascii="Cambria Math" w:eastAsiaTheme="minorEastAsia" w:hAnsi="Cambria Math" w:cs="Times New Roman"/>
+              </w:rPr>
+              <m:t>n)</m:t>
+            </m:r>
+          </m:e>
+        </m:func>
+      </m:oMath>
+      <w:r>
+        <w:rPr>
+          <w:rFonts w:ascii="Times New Roman" w:eastAsiaTheme="minorEastAsia" w:hAnsi="Times New Roman" w:cs="Times New Roman"/>
+        </w:rPr>
+        <w:t>.</w:t>
+      </w:r>
       <w:bookmarkStart w:id="0" w:name="_GoBack"/>
       <w:bookmarkEnd w:id="0"/>
     </w:p>

</xml_diff>

<commit_message>
Finsihed space efficiency for greedy
</commit_message>
<xml_diff>
--- a/Report.docx
+++ b/Report.docx
@@ -3216,6 +3216,7 @@
                                 <w:szCs w:val="22"/>
                               </w:rPr>
                             </w:pPr>
+                            <w:bookmarkStart w:id="0" w:name="_GoBack"/>
                             <w:r>
                               <w:rPr>
                                 <w:rFonts w:ascii="Courier New" w:hAnsi="Courier New" w:cs="Courier New"/>
@@ -3608,6 +3609,7 @@
                               <w:t xml:space="preserve">    return optimal_items</w:t>
                             </w:r>
                           </w:p>
+                          <w:bookmarkEnd w:id="0"/>
                         </w:txbxContent>
                       </wps:txbx>
                       <wps:bodyPr rot="0" spcFirstLastPara="0" vertOverflow="overflow" horzOverflow="overflow" vert="horz" wrap="square" lIns="91440" tIns="45720" rIns="91440" bIns="45720" numCol="1" spcCol="0" rtlCol="0" fromWordArt="0" anchor="t" anchorCtr="0" forceAA="0" compatLnSpc="1">
@@ -3641,6 +3643,7 @@
                           <w:szCs w:val="22"/>
                         </w:rPr>
                       </w:pPr>
+                      <w:bookmarkStart w:id="1" w:name="_GoBack"/>
                       <w:r>
                         <w:rPr>
                           <w:rFonts w:ascii="Courier New" w:hAnsi="Courier New" w:cs="Courier New"/>
@@ -4033,6 +4036,7 @@
                         <w:t xml:space="preserve">    return optimal_items</w:t>
                       </w:r>
                     </w:p>
+                    <w:bookmarkEnd w:id="1"/>
                   </w:txbxContent>
                 </v:textbox>
                 <w10:wrap type="square"/>
@@ -4316,8 +4320,50 @@
         </w:rPr>
         <w:t>.</w:t>
       </w:r>
-      <w:bookmarkStart w:id="0" w:name="_GoBack"/>
-      <w:bookmarkEnd w:id="0"/>
+    </w:p>
+    <w:p>
+      <w:pPr>
+        <w:rPr>
+          <w:rFonts w:ascii="Times New Roman" w:eastAsiaTheme="minorEastAsia" w:hAnsi="Times New Roman" w:cs="Times New Roman"/>
+        </w:rPr>
+      </w:pPr>
+    </w:p>
+    <w:p>
+      <w:pPr>
+        <w:rPr>
+          <w:rFonts w:ascii="Times New Roman" w:eastAsiaTheme="minorEastAsia" w:hAnsi="Times New Roman" w:cs="Times New Roman"/>
+        </w:rPr>
+      </w:pPr>
+      <w:r>
+        <w:rPr>
+          <w:rFonts w:ascii="Times New Roman" w:eastAsiaTheme="minorEastAsia" w:hAnsi="Times New Roman" w:cs="Times New Roman"/>
+        </w:rPr>
+        <w:t xml:space="preserve">As for the space efficiency, there are only two instances of data storage, </w:t>
+      </w:r>
+      <w:r>
+        <w:rPr>
+          <w:rFonts w:ascii="Courier New" w:eastAsiaTheme="minorEastAsia" w:hAnsi="Courier New" w:cs="Courier New"/>
+        </w:rPr>
+        <w:t>complete_array</w:t>
+      </w:r>
+      <w:r>
+        <w:rPr>
+          <w:rFonts w:ascii="Times New Roman" w:eastAsiaTheme="minorEastAsia" w:hAnsi="Times New Roman" w:cs="Times New Roman"/>
+        </w:rPr>
+        <w:t xml:space="preserve"> and </w:t>
+      </w:r>
+      <w:r>
+        <w:rPr>
+          <w:rFonts w:ascii="Courier New" w:eastAsiaTheme="minorEastAsia" w:hAnsi="Courier New" w:cs="Courier New"/>
+        </w:rPr>
+        <w:t>optimal_items</w:t>
+      </w:r>
+      <w:r>
+        <w:rPr>
+          <w:rFonts w:ascii="Times New Roman" w:eastAsiaTheme="minorEastAsia" w:hAnsi="Times New Roman" w:cs="Times New Roman"/>
+        </w:rPr>
+        <w:t>. The space efficiency for both is O(n), so the overall space efficiency for the greedy algorithm is O(n).</w:t>
+      </w:r>
     </w:p>
     <w:sectPr>
       <w:headerReference w:type="even" r:id="rId6"/>

</xml_diff>

<commit_message>
Added writing for dataset 1
</commit_message>
<xml_diff>
--- a/Report.docx
+++ b/Report.docx
@@ -2,13 +2,6 @@
 <file path=word/document.xml><?xml version="1.0" encoding="utf-8"?>
 <w:document xmlns:wpc="http://schemas.microsoft.com/office/word/2010/wordprocessingCanvas" xmlns:mo="http://schemas.microsoft.com/office/mac/office/2008/main" xmlns:mc="http://schemas.openxmlformats.org/markup-compatibility/2006" xmlns:mv="urn:schemas-microsoft-com:mac:vml" xmlns:o="urn:schemas-microsoft-com:office:office" xmlns:r="http://schemas.openxmlformats.org/officeDocument/2006/relationships" xmlns:m="http://schemas.openxmlformats.org/officeDocument/2006/math" xmlns:v="urn:schemas-microsoft-com:vml" xmlns:wp14="http://schemas.microsoft.com/office/word/2010/wordprocessingDrawing" xmlns:wp="http://schemas.openxmlformats.org/drawingml/2006/wordprocessingDrawing" xmlns:w10="urn:schemas-microsoft-com:office:word" xmlns:w="http://schemas.openxmlformats.org/wordprocessingml/2006/main" xmlns:w14="http://schemas.microsoft.com/office/word/2010/wordml" xmlns:w15="http://schemas.microsoft.com/office/word/2012/wordml" xmlns:wpg="http://schemas.microsoft.com/office/word/2010/wordprocessingGroup" xmlns:wpi="http://schemas.microsoft.com/office/word/2010/wordprocessingInk" xmlns:wne="http://schemas.microsoft.com/office/word/2006/wordml" xmlns:wps="http://schemas.microsoft.com/office/word/2010/wordprocessingShape" mc:Ignorable="w14 w15 wp14">
   <w:body>
-    <w:p>
-      <w:pPr>
-        <w:rPr>
-          <w:rFonts w:ascii="Times New Roman" w:hAnsi="Times New Roman"/>
-        </w:rPr>
-      </w:pPr>
-    </w:p>
     <w:p>
       <w:pPr>
         <w:rPr>
@@ -1410,19 +1403,12 @@
           <w:i/>
         </w:rPr>
       </w:pPr>
-    </w:p>
-    <w:p>
-      <w:pPr>
-        <w:rPr>
-          <w:rFonts w:ascii="Times New Roman" w:eastAsiaTheme="minorEastAsia" w:hAnsi="Times New Roman" w:cs="Times New Roman"/>
-          <w:i/>
-        </w:rPr>
-      </w:pPr>
       <w:r>
         <w:rPr>
           <w:rFonts w:ascii="Times New Roman" w:hAnsi="Times New Roman" w:cs="Times New Roman"/>
           <w:noProof/>
         </w:rPr>
+        <w:lastRenderedPageBreak/>
         <mc:AlternateContent>
           <mc:Choice Requires="wps">
             <w:drawing>
@@ -3216,7 +3202,6 @@
                                 <w:szCs w:val="22"/>
                               </w:rPr>
                             </w:pPr>
-                            <w:bookmarkStart w:id="0" w:name="_GoBack"/>
                             <w:r>
                               <w:rPr>
                                 <w:rFonts w:ascii="Courier New" w:hAnsi="Courier New" w:cs="Courier New"/>
@@ -3609,7 +3594,6 @@
                               <w:t xml:space="preserve">    return optimal_items</w:t>
                             </w:r>
                           </w:p>
-                          <w:bookmarkEnd w:id="0"/>
                         </w:txbxContent>
                       </wps:txbx>
                       <wps:bodyPr rot="0" spcFirstLastPara="0" vertOverflow="overflow" horzOverflow="overflow" vert="horz" wrap="square" lIns="91440" tIns="45720" rIns="91440" bIns="45720" numCol="1" spcCol="0" rtlCol="0" fromWordArt="0" anchor="t" anchorCtr="0" forceAA="0" compatLnSpc="1">
@@ -3643,7 +3627,6 @@
                           <w:szCs w:val="22"/>
                         </w:rPr>
                       </w:pPr>
-                      <w:bookmarkStart w:id="1" w:name="_GoBack"/>
                       <w:r>
                         <w:rPr>
                           <w:rFonts w:ascii="Courier New" w:hAnsi="Courier New" w:cs="Courier New"/>
@@ -4036,7 +4019,6 @@
                         <w:t xml:space="preserve">    return optimal_items</w:t>
                       </w:r>
                     </w:p>
-                    <w:bookmarkEnd w:id="1"/>
                   </w:txbxContent>
                 </v:textbox>
                 <w10:wrap type="square"/>
@@ -4364,6 +4346,777 @@
         </w:rPr>
         <w:t>. The space efficiency for both is O(n), so the overall space efficiency for the greedy algorithm is O(n).</w:t>
       </w:r>
+    </w:p>
+    <w:p>
+      <w:pPr>
+        <w:rPr>
+          <w:rFonts w:ascii="Times New Roman" w:eastAsiaTheme="minorEastAsia" w:hAnsi="Times New Roman" w:cs="Times New Roman"/>
+        </w:rPr>
+      </w:pPr>
+      <w:r>
+        <w:rPr>
+          <w:rFonts w:ascii="Times New Roman" w:eastAsiaTheme="minorEastAsia" w:hAnsi="Times New Roman" w:cs="Times New Roman"/>
+        </w:rPr>
+        <w:br w:type="page"/>
+      </w:r>
+    </w:p>
+    <w:p>
+      <w:pPr>
+        <w:rPr>
+          <w:rFonts w:ascii="Times New Roman" w:eastAsiaTheme="minorEastAsia" w:hAnsi="Times New Roman" w:cs="Times New Roman"/>
+        </w:rPr>
+      </w:pPr>
+      <w:r>
+        <w:rPr>
+          <w:rFonts w:ascii="Times New Roman" w:eastAsiaTheme="minorEastAsia" w:hAnsi="Times New Roman" w:cs="Times New Roman"/>
+          <w:i/>
+        </w:rPr>
+        <w:t>Do all three</w:t>
+      </w:r>
+      <w:r>
+        <w:rPr>
+          <w:rFonts w:ascii="Times New Roman" w:eastAsiaTheme="minorEastAsia" w:hAnsi="Times New Roman" w:cs="Times New Roman"/>
+          <w:i/>
+        </w:rPr>
+        <w:t xml:space="preserve"> algorithms</w:t>
+      </w:r>
+      <w:r>
+        <w:rPr>
+          <w:rFonts w:ascii="Times New Roman" w:eastAsiaTheme="minorEastAsia" w:hAnsi="Times New Roman" w:cs="Times New Roman"/>
+          <w:i/>
+        </w:rPr>
+        <w:t xml:space="preserve"> provide an optimal solution?</w:t>
+      </w:r>
+    </w:p>
+    <w:p>
+      <w:pPr>
+        <w:rPr>
+          <w:rFonts w:ascii="Times New Roman" w:eastAsiaTheme="minorEastAsia" w:hAnsi="Times New Roman" w:cs="Times New Roman"/>
+        </w:rPr>
+      </w:pPr>
+      <w:r>
+        <w:rPr>
+          <w:rFonts w:ascii="Times New Roman" w:eastAsiaTheme="minorEastAsia" w:hAnsi="Times New Roman" w:cs="Times New Roman"/>
+        </w:rPr>
+        <w:t xml:space="preserve">Yes. </w:t>
+      </w:r>
+    </w:p>
+    <w:p>
+      <w:pPr>
+        <w:rPr>
+          <w:rFonts w:ascii="Times New Roman" w:eastAsiaTheme="minorEastAsia" w:hAnsi="Times New Roman" w:cs="Times New Roman"/>
+        </w:rPr>
+      </w:pPr>
+    </w:p>
+    <w:p>
+      <w:pPr>
+        <w:rPr>
+          <w:rFonts w:ascii="Times New Roman" w:eastAsiaTheme="minorEastAsia" w:hAnsi="Times New Roman" w:cs="Times New Roman"/>
+        </w:rPr>
+      </w:pPr>
+      <w:r>
+        <w:rPr>
+          <w:rFonts w:ascii="Times New Roman" w:eastAsiaTheme="minorEastAsia" w:hAnsi="Times New Roman" w:cs="Times New Roman"/>
+        </w:rPr>
+        <w:t>For the exhaustive solution:</w:t>
+      </w:r>
+    </w:p>
+    <w:p>
+      <w:pPr>
+        <w:rPr>
+          <w:rFonts w:ascii="Times New Roman" w:eastAsiaTheme="minorEastAsia" w:hAnsi="Times New Roman" w:cs="Times New Roman"/>
+        </w:rPr>
+      </w:pPr>
+      <w:r>
+        <w:rPr>
+          <w:rFonts w:ascii="Times New Roman" w:eastAsiaTheme="minorEastAsia" w:hAnsi="Times New Roman" w:cs="Times New Roman"/>
+        </w:rPr>
+        <w:t>This is fairly obvious. Because it generates and compares all possible solutions, it is guaranteed to find an optimal solution.</w:t>
+      </w:r>
+    </w:p>
+    <w:p>
+      <w:pPr>
+        <w:rPr>
+          <w:rFonts w:ascii="Times New Roman" w:eastAsiaTheme="minorEastAsia" w:hAnsi="Times New Roman" w:cs="Times New Roman"/>
+        </w:rPr>
+      </w:pPr>
+    </w:p>
+    <w:p>
+      <w:pPr>
+        <w:rPr>
+          <w:rFonts w:ascii="Times New Roman" w:eastAsiaTheme="minorEastAsia" w:hAnsi="Times New Roman" w:cs="Times New Roman"/>
+        </w:rPr>
+      </w:pPr>
+      <w:r>
+        <w:rPr>
+          <w:rFonts w:ascii="Times New Roman" w:eastAsiaTheme="minorEastAsia" w:hAnsi="Times New Roman" w:cs="Times New Roman"/>
+        </w:rPr>
+        <w:t>For the dynamic programming solution:</w:t>
+      </w:r>
+    </w:p>
+    <w:p>
+      <w:pPr>
+        <w:rPr>
+          <w:rFonts w:ascii="Times New Roman" w:eastAsiaTheme="minorEastAsia" w:hAnsi="Times New Roman" w:cs="Times New Roman"/>
+        </w:rPr>
+      </w:pPr>
+      <w:r>
+        <w:rPr>
+          <w:rFonts w:ascii="Times New Roman" w:eastAsiaTheme="minorEastAsia" w:hAnsi="Times New Roman" w:cs="Times New Roman"/>
+        </w:rPr>
+        <w:t>The way that the DP algorithm works is by simplifying the problem to a set of smaller subproblems. In this case, the sub problem is a simple matter of choosing if the previous sum of items or the current item is part of the optimal solution. By that recursive logic, by the end of program, the solution to the overall problem will be an optimal solution.</w:t>
+      </w:r>
+    </w:p>
+    <w:p>
+      <w:pPr>
+        <w:rPr>
+          <w:rFonts w:ascii="Times New Roman" w:eastAsiaTheme="minorEastAsia" w:hAnsi="Times New Roman" w:cs="Times New Roman"/>
+        </w:rPr>
+      </w:pPr>
+    </w:p>
+    <w:p>
+      <w:pPr>
+        <w:rPr>
+          <w:rFonts w:ascii="Times New Roman" w:eastAsiaTheme="minorEastAsia" w:hAnsi="Times New Roman" w:cs="Times New Roman"/>
+        </w:rPr>
+      </w:pPr>
+      <w:r>
+        <w:rPr>
+          <w:rFonts w:ascii="Times New Roman" w:eastAsiaTheme="minorEastAsia" w:hAnsi="Times New Roman" w:cs="Times New Roman"/>
+        </w:rPr>
+        <w:t>For the greedy solution:</w:t>
+      </w:r>
+    </w:p>
+    <w:p>
+      <w:pPr>
+        <w:rPr>
+          <w:rFonts w:ascii="Times New Roman" w:eastAsiaTheme="minorEastAsia" w:hAnsi="Times New Roman" w:cs="Times New Roman"/>
+        </w:rPr>
+      </w:pPr>
+      <w:r>
+        <w:rPr>
+          <w:rFonts w:ascii="Times New Roman" w:eastAsiaTheme="minorEastAsia" w:hAnsi="Times New Roman" w:cs="Times New Roman"/>
+        </w:rPr>
+        <w:t>Because the items are sorted due to the value to weight ratio, they are literally sorted in terms of which item is more optimal. Therefore, when the algorithm is ite</w:t>
+      </w:r>
+      <w:r>
+        <w:rPr>
+          <w:rFonts w:ascii="Times New Roman" w:eastAsiaTheme="minorEastAsia" w:hAnsi="Times New Roman" w:cs="Times New Roman"/>
+        </w:rPr>
+        <w:t>rating through the knapsack, it will always pick the most optimal choice, and yield an optimal solution.</w:t>
+      </w:r>
+    </w:p>
+    <w:p>
+      <w:pPr>
+        <w:rPr>
+          <w:rFonts w:ascii="Times New Roman" w:eastAsiaTheme="minorEastAsia" w:hAnsi="Times New Roman" w:cs="Times New Roman"/>
+        </w:rPr>
+      </w:pPr>
+    </w:p>
+    <w:p>
+      <w:pPr>
+        <w:rPr>
+          <w:rFonts w:ascii="Times New Roman" w:eastAsiaTheme="minorEastAsia" w:hAnsi="Times New Roman" w:cs="Times New Roman"/>
+        </w:rPr>
+      </w:pPr>
+    </w:p>
+    <w:p>
+      <w:pPr>
+        <w:rPr>
+          <w:rFonts w:ascii="Times New Roman" w:eastAsiaTheme="minorEastAsia" w:hAnsi="Times New Roman" w:cs="Times New Roman"/>
+          <w:i/>
+        </w:rPr>
+      </w:pPr>
+      <w:r>
+        <w:rPr>
+          <w:rFonts w:ascii="Times New Roman" w:eastAsiaTheme="minorEastAsia" w:hAnsi="Times New Roman" w:cs="Times New Roman"/>
+          <w:i/>
+        </w:rPr>
+        <w:t>Which is the best solution?</w:t>
+      </w:r>
+      <w:r>
+        <w:t xml:space="preserve"> </w:t>
+      </w:r>
+      <w:r>
+        <w:rPr>
+          <w:rFonts w:ascii="Times New Roman" w:eastAsiaTheme="minorEastAsia" w:hAnsi="Times New Roman" w:cs="Times New Roman"/>
+          <w:i/>
+        </w:rPr>
+        <w:t>Is this true for all knapsack examples?</w:t>
+      </w:r>
+    </w:p>
+    <w:p>
+      <w:pPr>
+        <w:rPr>
+          <w:rFonts w:ascii="Times New Roman" w:eastAsiaTheme="minorEastAsia" w:hAnsi="Times New Roman" w:cs="Times New Roman"/>
+        </w:rPr>
+      </w:pPr>
+      <w:r>
+        <w:rPr>
+          <w:rFonts w:ascii="Times New Roman" w:eastAsiaTheme="minorEastAsia" w:hAnsi="Times New Roman" w:cs="Times New Roman"/>
+        </w:rPr>
+        <w:t>For this situation, the greedy solution is the best solution. This is because its time and space complexity is less than both of the other solutions.</w:t>
+      </w:r>
+    </w:p>
+    <w:p>
+      <w:pPr>
+        <w:rPr>
+          <w:rFonts w:ascii="Times New Roman" w:eastAsiaTheme="minorEastAsia" w:hAnsi="Times New Roman" w:cs="Times New Roman"/>
+        </w:rPr>
+      </w:pPr>
+    </w:p>
+    <w:p>
+      <w:pPr>
+        <w:rPr>
+          <w:rFonts w:ascii="Times New Roman" w:eastAsiaTheme="minorEastAsia" w:hAnsi="Times New Roman" w:cs="Times New Roman"/>
+        </w:rPr>
+      </w:pPr>
+      <w:r>
+        <w:rPr>
+          <w:rFonts w:ascii="Times New Roman" w:eastAsiaTheme="minorEastAsia" w:hAnsi="Times New Roman" w:cs="Times New Roman"/>
+        </w:rPr>
+        <w:t>This is also true for all knapsack examples</w:t>
+      </w:r>
+      <w:r>
+        <w:rPr>
+          <w:rFonts w:ascii="Times New Roman" w:eastAsiaTheme="minorEastAsia" w:hAnsi="Times New Roman" w:cs="Times New Roman"/>
+        </w:rPr>
+        <w:t>, including non-0/1 knapsacks. This is because the greedy algorithm puts the “best bang for the buck” items in the knapsack, which means that it will always end up giving an optimal solution.</w:t>
+      </w:r>
+    </w:p>
+    <w:p>
+      <w:pPr>
+        <w:rPr>
+          <w:rFonts w:ascii="Times New Roman" w:eastAsiaTheme="minorEastAsia" w:hAnsi="Times New Roman" w:cs="Times New Roman"/>
+        </w:rPr>
+      </w:pPr>
+    </w:p>
+    <w:p>
+      <w:pPr>
+        <w:rPr>
+          <w:rFonts w:ascii="Times New Roman" w:eastAsiaTheme="minorEastAsia" w:hAnsi="Times New Roman" w:cs="Times New Roman"/>
+          <w:i/>
+        </w:rPr>
+      </w:pPr>
+      <w:r>
+        <w:rPr>
+          <w:rFonts w:ascii="Times New Roman" w:eastAsiaTheme="minorEastAsia" w:hAnsi="Times New Roman" w:cs="Times New Roman"/>
+          <w:i/>
+        </w:rPr>
+        <w:t>Other data sets</w:t>
+      </w:r>
+    </w:p>
+    <w:p>
+      <w:pPr>
+        <w:rPr>
+          <w:rFonts w:ascii="Times New Roman" w:eastAsiaTheme="minorEastAsia" w:hAnsi="Times New Roman" w:cs="Times New Roman"/>
+        </w:rPr>
+      </w:pPr>
+      <w:r>
+        <w:rPr>
+          <w:rFonts w:ascii="Times New Roman" w:eastAsiaTheme="minorEastAsia" w:hAnsi="Times New Roman" w:cs="Times New Roman"/>
+        </w:rPr>
+        <w:t xml:space="preserve">To ensure that these algorithms </w:t>
+      </w:r>
+      <w:r>
+        <w:rPr>
+          <w:rFonts w:ascii="Times New Roman" w:eastAsiaTheme="minorEastAsia" w:hAnsi="Times New Roman" w:cs="Times New Roman"/>
+        </w:rPr>
+        <w:t xml:space="preserve">work on more than just the </w:t>
+      </w:r>
+      <w:r>
+        <w:rPr>
+          <w:rFonts w:ascii="Times New Roman" w:eastAsiaTheme="minorEastAsia" w:hAnsi="Times New Roman" w:cs="Times New Roman"/>
+        </w:rPr>
+        <w:t>supplied dataset, two more datasets were chosen to run the algorithms.</w:t>
+      </w:r>
+    </w:p>
+    <w:p>
+      <w:pPr>
+        <w:rPr>
+          <w:rFonts w:ascii="Times New Roman" w:eastAsiaTheme="minorEastAsia" w:hAnsi="Times New Roman" w:cs="Times New Roman"/>
+        </w:rPr>
+      </w:pPr>
+    </w:p>
+    <w:p>
+      <w:pPr>
+        <w:rPr>
+          <w:rFonts w:ascii="Times New Roman" w:eastAsiaTheme="minorEastAsia" w:hAnsi="Times New Roman" w:cs="Times New Roman"/>
+          <w:u w:val="single"/>
+        </w:rPr>
+      </w:pPr>
+      <w:r>
+        <w:rPr>
+          <w:rFonts w:ascii="Times New Roman" w:eastAsiaTheme="minorEastAsia" w:hAnsi="Times New Roman" w:cs="Times New Roman"/>
+          <w:u w:val="single"/>
+        </w:rPr>
+        <w:t>Dataset 1</w:t>
+      </w:r>
+    </w:p>
+    <w:p>
+      <w:pPr>
+        <w:rPr>
+          <w:rFonts w:ascii="Times New Roman" w:eastAsiaTheme="minorEastAsia" w:hAnsi="Times New Roman" w:cs="Times New Roman"/>
+        </w:rPr>
+      </w:pPr>
+      <w:r>
+        <w:rPr>
+          <w:rFonts w:ascii="Times New Roman" w:eastAsiaTheme="minorEastAsia" w:hAnsi="Times New Roman" w:cs="Times New Roman"/>
+        </w:rPr>
+        <w:t>Capacity: 10</w:t>
+      </w:r>
+    </w:p>
+    <w:p>
+      <w:pPr>
+        <w:rPr>
+          <w:rFonts w:ascii="Times New Roman" w:eastAsiaTheme="minorEastAsia" w:hAnsi="Times New Roman" w:cs="Times New Roman"/>
+        </w:rPr>
+      </w:pPr>
+      <w:r>
+        <w:rPr>
+          <w:rFonts w:ascii="Times New Roman" w:eastAsiaTheme="minorEastAsia" w:hAnsi="Times New Roman" w:cs="Times New Roman"/>
+        </w:rPr>
+        <w:t xml:space="preserve">Weight data set: </w:t>
+      </w:r>
+      <w:r>
+        <w:rPr>
+          <w:rFonts w:ascii="Times New Roman" w:eastAsiaTheme="minorEastAsia" w:hAnsi="Times New Roman" w:cs="Times New Roman"/>
+        </w:rPr>
+        <w:t>1,</w:t>
+      </w:r>
+      <w:r>
+        <w:rPr>
+          <w:rFonts w:ascii="Times New Roman" w:eastAsiaTheme="minorEastAsia" w:hAnsi="Times New Roman" w:cs="Times New Roman"/>
+        </w:rPr>
+        <w:t xml:space="preserve"> </w:t>
+      </w:r>
+      <w:r>
+        <w:rPr>
+          <w:rFonts w:ascii="Times New Roman" w:eastAsiaTheme="minorEastAsia" w:hAnsi="Times New Roman" w:cs="Times New Roman"/>
+        </w:rPr>
+        <w:t>2,</w:t>
+      </w:r>
+      <w:r>
+        <w:rPr>
+          <w:rFonts w:ascii="Times New Roman" w:eastAsiaTheme="minorEastAsia" w:hAnsi="Times New Roman" w:cs="Times New Roman"/>
+        </w:rPr>
+        <w:t xml:space="preserve"> </w:t>
+      </w:r>
+      <w:r>
+        <w:rPr>
+          <w:rFonts w:ascii="Times New Roman" w:eastAsiaTheme="minorEastAsia" w:hAnsi="Times New Roman" w:cs="Times New Roman"/>
+        </w:rPr>
+        <w:t>3,</w:t>
+      </w:r>
+      <w:r>
+        <w:rPr>
+          <w:rFonts w:ascii="Times New Roman" w:eastAsiaTheme="minorEastAsia" w:hAnsi="Times New Roman" w:cs="Times New Roman"/>
+        </w:rPr>
+        <w:t xml:space="preserve"> </w:t>
+      </w:r>
+      <w:r>
+        <w:rPr>
+          <w:rFonts w:ascii="Times New Roman" w:eastAsiaTheme="minorEastAsia" w:hAnsi="Times New Roman" w:cs="Times New Roman"/>
+        </w:rPr>
+        <w:t>4,</w:t>
+      </w:r>
+      <w:r>
+        <w:rPr>
+          <w:rFonts w:ascii="Times New Roman" w:eastAsiaTheme="minorEastAsia" w:hAnsi="Times New Roman" w:cs="Times New Roman"/>
+        </w:rPr>
+        <w:t xml:space="preserve"> </w:t>
+      </w:r>
+      <w:r>
+        <w:rPr>
+          <w:rFonts w:ascii="Times New Roman" w:eastAsiaTheme="minorEastAsia" w:hAnsi="Times New Roman" w:cs="Times New Roman"/>
+        </w:rPr>
+        <w:t>5,</w:t>
+      </w:r>
+      <w:r>
+        <w:rPr>
+          <w:rFonts w:ascii="Times New Roman" w:eastAsiaTheme="minorEastAsia" w:hAnsi="Times New Roman" w:cs="Times New Roman"/>
+        </w:rPr>
+        <w:t xml:space="preserve"> </w:t>
+      </w:r>
+      <w:r>
+        <w:rPr>
+          <w:rFonts w:ascii="Times New Roman" w:eastAsiaTheme="minorEastAsia" w:hAnsi="Times New Roman" w:cs="Times New Roman"/>
+        </w:rPr>
+        <w:t>6,</w:t>
+      </w:r>
+      <w:r>
+        <w:rPr>
+          <w:rFonts w:ascii="Times New Roman" w:eastAsiaTheme="minorEastAsia" w:hAnsi="Times New Roman" w:cs="Times New Roman"/>
+        </w:rPr>
+        <w:t xml:space="preserve"> </w:t>
+      </w:r>
+      <w:r>
+        <w:rPr>
+          <w:rFonts w:ascii="Times New Roman" w:eastAsiaTheme="minorEastAsia" w:hAnsi="Times New Roman" w:cs="Times New Roman"/>
+        </w:rPr>
+        <w:t>7,</w:t>
+      </w:r>
+      <w:r>
+        <w:rPr>
+          <w:rFonts w:ascii="Times New Roman" w:eastAsiaTheme="minorEastAsia" w:hAnsi="Times New Roman" w:cs="Times New Roman"/>
+        </w:rPr>
+        <w:t xml:space="preserve"> </w:t>
+      </w:r>
+      <w:r>
+        <w:rPr>
+          <w:rFonts w:ascii="Times New Roman" w:eastAsiaTheme="minorEastAsia" w:hAnsi="Times New Roman" w:cs="Times New Roman"/>
+        </w:rPr>
+        <w:t>8,</w:t>
+      </w:r>
+      <w:r>
+        <w:rPr>
+          <w:rFonts w:ascii="Times New Roman" w:eastAsiaTheme="minorEastAsia" w:hAnsi="Times New Roman" w:cs="Times New Roman"/>
+        </w:rPr>
+        <w:t xml:space="preserve"> </w:t>
+      </w:r>
+      <w:r>
+        <w:rPr>
+          <w:rFonts w:ascii="Times New Roman" w:eastAsiaTheme="minorEastAsia" w:hAnsi="Times New Roman" w:cs="Times New Roman"/>
+        </w:rPr>
+        <w:t>9,</w:t>
+      </w:r>
+      <w:r>
+        <w:rPr>
+          <w:rFonts w:ascii="Times New Roman" w:eastAsiaTheme="minorEastAsia" w:hAnsi="Times New Roman" w:cs="Times New Roman"/>
+        </w:rPr>
+        <w:t xml:space="preserve"> </w:t>
+      </w:r>
+      <w:r>
+        <w:rPr>
+          <w:rFonts w:ascii="Times New Roman" w:eastAsiaTheme="minorEastAsia" w:hAnsi="Times New Roman" w:cs="Times New Roman"/>
+        </w:rPr>
+        <w:t>10</w:t>
+      </w:r>
+    </w:p>
+    <w:p>
+      <w:pPr>
+        <w:rPr>
+          <w:rFonts w:ascii="Times New Roman" w:eastAsiaTheme="minorEastAsia" w:hAnsi="Times New Roman" w:cs="Times New Roman"/>
+        </w:rPr>
+      </w:pPr>
+      <w:r>
+        <w:rPr>
+          <w:rFonts w:ascii="Times New Roman" w:eastAsiaTheme="minorEastAsia" w:hAnsi="Times New Roman" w:cs="Times New Roman"/>
+        </w:rPr>
+        <w:t xml:space="preserve">Value data set: </w:t>
+      </w:r>
+      <w:r>
+        <w:rPr>
+          <w:rFonts w:ascii="Times New Roman" w:eastAsiaTheme="minorEastAsia" w:hAnsi="Times New Roman" w:cs="Times New Roman"/>
+        </w:rPr>
+        <w:t>1,</w:t>
+      </w:r>
+      <w:r>
+        <w:rPr>
+          <w:rFonts w:ascii="Times New Roman" w:eastAsiaTheme="minorEastAsia" w:hAnsi="Times New Roman" w:cs="Times New Roman"/>
+        </w:rPr>
+        <w:t xml:space="preserve"> </w:t>
+      </w:r>
+      <w:r>
+        <w:rPr>
+          <w:rFonts w:ascii="Times New Roman" w:eastAsiaTheme="minorEastAsia" w:hAnsi="Times New Roman" w:cs="Times New Roman"/>
+        </w:rPr>
+        <w:t>2,</w:t>
+      </w:r>
+      <w:r>
+        <w:rPr>
+          <w:rFonts w:ascii="Times New Roman" w:eastAsiaTheme="minorEastAsia" w:hAnsi="Times New Roman" w:cs="Times New Roman"/>
+        </w:rPr>
+        <w:t xml:space="preserve"> </w:t>
+      </w:r>
+      <w:r>
+        <w:rPr>
+          <w:rFonts w:ascii="Times New Roman" w:eastAsiaTheme="minorEastAsia" w:hAnsi="Times New Roman" w:cs="Times New Roman"/>
+        </w:rPr>
+        <w:t>3,</w:t>
+      </w:r>
+      <w:r>
+        <w:rPr>
+          <w:rFonts w:ascii="Times New Roman" w:eastAsiaTheme="minorEastAsia" w:hAnsi="Times New Roman" w:cs="Times New Roman"/>
+        </w:rPr>
+        <w:t xml:space="preserve"> </w:t>
+      </w:r>
+      <w:r>
+        <w:rPr>
+          <w:rFonts w:ascii="Times New Roman" w:eastAsiaTheme="minorEastAsia" w:hAnsi="Times New Roman" w:cs="Times New Roman"/>
+        </w:rPr>
+        <w:t>4,</w:t>
+      </w:r>
+      <w:r>
+        <w:rPr>
+          <w:rFonts w:ascii="Times New Roman" w:eastAsiaTheme="minorEastAsia" w:hAnsi="Times New Roman" w:cs="Times New Roman"/>
+        </w:rPr>
+        <w:t xml:space="preserve"> </w:t>
+      </w:r>
+      <w:r>
+        <w:rPr>
+          <w:rFonts w:ascii="Times New Roman" w:eastAsiaTheme="minorEastAsia" w:hAnsi="Times New Roman" w:cs="Times New Roman"/>
+        </w:rPr>
+        <w:t>5,</w:t>
+      </w:r>
+      <w:r>
+        <w:rPr>
+          <w:rFonts w:ascii="Times New Roman" w:eastAsiaTheme="minorEastAsia" w:hAnsi="Times New Roman" w:cs="Times New Roman"/>
+        </w:rPr>
+        <w:t xml:space="preserve"> </w:t>
+      </w:r>
+      <w:r>
+        <w:rPr>
+          <w:rFonts w:ascii="Times New Roman" w:eastAsiaTheme="minorEastAsia" w:hAnsi="Times New Roman" w:cs="Times New Roman"/>
+        </w:rPr>
+        <w:t>6,</w:t>
+      </w:r>
+      <w:r>
+        <w:rPr>
+          <w:rFonts w:ascii="Times New Roman" w:eastAsiaTheme="minorEastAsia" w:hAnsi="Times New Roman" w:cs="Times New Roman"/>
+        </w:rPr>
+        <w:t xml:space="preserve"> </w:t>
+      </w:r>
+      <w:r>
+        <w:rPr>
+          <w:rFonts w:ascii="Times New Roman" w:eastAsiaTheme="minorEastAsia" w:hAnsi="Times New Roman" w:cs="Times New Roman"/>
+        </w:rPr>
+        <w:t>7,</w:t>
+      </w:r>
+      <w:r>
+        <w:rPr>
+          <w:rFonts w:ascii="Times New Roman" w:eastAsiaTheme="minorEastAsia" w:hAnsi="Times New Roman" w:cs="Times New Roman"/>
+        </w:rPr>
+        <w:t xml:space="preserve"> </w:t>
+      </w:r>
+      <w:r>
+        <w:rPr>
+          <w:rFonts w:ascii="Times New Roman" w:eastAsiaTheme="minorEastAsia" w:hAnsi="Times New Roman" w:cs="Times New Roman"/>
+        </w:rPr>
+        <w:t>8,</w:t>
+      </w:r>
+      <w:r>
+        <w:rPr>
+          <w:rFonts w:ascii="Times New Roman" w:eastAsiaTheme="minorEastAsia" w:hAnsi="Times New Roman" w:cs="Times New Roman"/>
+        </w:rPr>
+        <w:t xml:space="preserve"> </w:t>
+      </w:r>
+      <w:r>
+        <w:rPr>
+          <w:rFonts w:ascii="Times New Roman" w:eastAsiaTheme="minorEastAsia" w:hAnsi="Times New Roman" w:cs="Times New Roman"/>
+        </w:rPr>
+        <w:t>9,</w:t>
+      </w:r>
+      <w:r>
+        <w:rPr>
+          <w:rFonts w:ascii="Times New Roman" w:eastAsiaTheme="minorEastAsia" w:hAnsi="Times New Roman" w:cs="Times New Roman"/>
+        </w:rPr>
+        <w:t xml:space="preserve"> </w:t>
+      </w:r>
+      <w:r>
+        <w:rPr>
+          <w:rFonts w:ascii="Times New Roman" w:eastAsiaTheme="minorEastAsia" w:hAnsi="Times New Roman" w:cs="Times New Roman"/>
+        </w:rPr>
+        <w:t>10</w:t>
+      </w:r>
+    </w:p>
+    <w:p>
+      <w:pPr>
+        <w:rPr>
+          <w:rFonts w:ascii="Times New Roman" w:eastAsiaTheme="minorEastAsia" w:hAnsi="Times New Roman" w:cs="Times New Roman"/>
+        </w:rPr>
+      </w:pPr>
+    </w:p>
+    <w:p>
+      <w:pPr>
+        <w:rPr>
+          <w:rFonts w:ascii="Times New Roman" w:eastAsiaTheme="minorEastAsia" w:hAnsi="Times New Roman" w:cs="Times New Roman"/>
+          <w:u w:val="single"/>
+        </w:rPr>
+      </w:pPr>
+      <w:r>
+        <w:rPr>
+          <w:rFonts w:ascii="Times New Roman" w:eastAsiaTheme="minorEastAsia" w:hAnsi="Times New Roman" w:cs="Times New Roman"/>
+          <w:i/>
+        </w:rPr>
+        <w:t>Results</w:t>
+      </w:r>
+      <w:r>
+        <w:rPr>
+          <w:rFonts w:ascii="Times New Roman" w:eastAsiaTheme="minorEastAsia" w:hAnsi="Times New Roman" w:cs="Times New Roman"/>
+          <w:u w:val="single"/>
+        </w:rPr>
+        <w:t xml:space="preserve">: </w:t>
+      </w:r>
+    </w:p>
+    <w:p>
+      <w:pPr>
+        <w:rPr>
+          <w:rFonts w:ascii="Times New Roman" w:eastAsiaTheme="minorEastAsia" w:hAnsi="Times New Roman" w:cs="Times New Roman"/>
+        </w:rPr>
+      </w:pPr>
+      <w:r>
+        <w:rPr>
+          <w:rFonts w:ascii="Times New Roman" w:eastAsiaTheme="minorEastAsia" w:hAnsi="Times New Roman" w:cs="Times New Roman"/>
+        </w:rPr>
+        <w:t xml:space="preserve">Exhaustive search solution:     </w:t>
+      </w:r>
+      <w:r>
+        <w:rPr>
+          <w:rFonts w:ascii="Times New Roman" w:eastAsiaTheme="minorEastAsia" w:hAnsi="Times New Roman" w:cs="Times New Roman"/>
+        </w:rPr>
+        <w:t xml:space="preserve">    </w:t>
+      </w:r>
+      <w:r>
+        <w:rPr>
+          <w:rFonts w:ascii="Times New Roman" w:eastAsiaTheme="minorEastAsia" w:hAnsi="Times New Roman" w:cs="Times New Roman"/>
+        </w:rPr>
+        <w:t>10 optimal subset: [[10, 10]]</w:t>
+      </w:r>
+    </w:p>
+    <w:p>
+      <w:pPr>
+        <w:rPr>
+          <w:rFonts w:ascii="Times New Roman" w:eastAsiaTheme="minorEastAsia" w:hAnsi="Times New Roman" w:cs="Times New Roman"/>
+        </w:rPr>
+      </w:pPr>
+      <w:r>
+        <w:rPr>
+          <w:rFonts w:ascii="Times New Roman" w:eastAsiaTheme="minorEastAsia" w:hAnsi="Times New Roman" w:cs="Times New Roman"/>
+        </w:rPr>
+        <w:t xml:space="preserve">Dynamic search solution:        </w:t>
+      </w:r>
+      <w:r>
+        <w:rPr>
+          <w:rFonts w:ascii="Times New Roman" w:eastAsiaTheme="minorEastAsia" w:hAnsi="Times New Roman" w:cs="Times New Roman"/>
+        </w:rPr>
+        <w:t xml:space="preserve">    </w:t>
+      </w:r>
+      <w:r>
+        <w:rPr>
+          <w:rFonts w:ascii="Times New Roman" w:eastAsiaTheme="minorEastAsia" w:hAnsi="Times New Roman" w:cs="Times New Roman"/>
+        </w:rPr>
+        <w:t>10 optimal subset: [[1, 1], [2, 2], [3, 3], [4, 4]]</w:t>
+      </w:r>
+    </w:p>
+    <w:p>
+      <w:pPr>
+        <w:rPr>
+          <w:rFonts w:ascii="Times New Roman" w:eastAsiaTheme="minorEastAsia" w:hAnsi="Times New Roman" w:cs="Times New Roman"/>
+        </w:rPr>
+      </w:pPr>
+      <w:r>
+        <w:rPr>
+          <w:rFonts w:ascii="Times New Roman" w:eastAsiaTheme="minorEastAsia" w:hAnsi="Times New Roman" w:cs="Times New Roman"/>
+        </w:rPr>
+        <w:t>Chosen(greedy) search solution: 10 optimal subset: [[10, 10]]</w:t>
+      </w:r>
+    </w:p>
+    <w:p>
+      <w:pPr>
+        <w:rPr>
+          <w:rFonts w:ascii="Times New Roman" w:eastAsiaTheme="minorEastAsia" w:hAnsi="Times New Roman" w:cs="Times New Roman"/>
+        </w:rPr>
+      </w:pPr>
+    </w:p>
+    <w:p>
+      <w:pPr>
+        <w:rPr>
+          <w:rFonts w:ascii="Times New Roman" w:eastAsiaTheme="minorEastAsia" w:hAnsi="Times New Roman" w:cs="Times New Roman"/>
+        </w:rPr>
+      </w:pPr>
+      <w:r>
+        <w:rPr>
+          <w:rFonts w:ascii="Times New Roman" w:eastAsiaTheme="minorEastAsia" w:hAnsi="Times New Roman" w:cs="Times New Roman"/>
+        </w:rPr>
+        <w:t>This data</w:t>
+      </w:r>
+      <w:r>
+        <w:rPr>
+          <w:rFonts w:ascii="Times New Roman" w:eastAsiaTheme="minorEastAsia" w:hAnsi="Times New Roman" w:cs="Times New Roman"/>
+        </w:rPr>
+        <w:t xml:space="preserve">set was chosen because </w:t>
+      </w:r>
+      <w:r>
+        <w:rPr>
+          <w:rFonts w:ascii="Times New Roman" w:eastAsiaTheme="minorEastAsia" w:hAnsi="Times New Roman" w:cs="Times New Roman"/>
+        </w:rPr>
+        <w:t xml:space="preserve">there are multiple optimal solutions </w:t>
+      </w:r>
+      <w:r>
+        <w:rPr>
+          <w:rFonts w:ascii="Times New Roman" w:eastAsiaTheme="minorEastAsia" w:hAnsi="Times New Roman" w:cs="Times New Roman"/>
+        </w:rPr>
+        <w:t xml:space="preserve">to this specific data set. This demonstrates </w:t>
+      </w:r>
+      <w:r>
+        <w:rPr>
+          <w:rFonts w:ascii="Times New Roman" w:eastAsiaTheme="minorEastAsia" w:hAnsi="Times New Roman" w:cs="Times New Roman"/>
+        </w:rPr>
+        <w:t xml:space="preserve">that </w:t>
+      </w:r>
+      <w:r>
+        <w:rPr>
+          <w:rFonts w:ascii="Times New Roman" w:eastAsiaTheme="minorEastAsia" w:hAnsi="Times New Roman" w:cs="Times New Roman"/>
+        </w:rPr>
+        <w:t xml:space="preserve">the different solutions are capable of getting </w:t>
+      </w:r>
+      <w:r>
+        <w:rPr>
+          <w:rFonts w:ascii="Times New Roman" w:eastAsiaTheme="minorEastAsia" w:hAnsi="Times New Roman" w:cs="Times New Roman"/>
+          <w:i/>
+        </w:rPr>
+        <w:t>an</w:t>
+      </w:r>
+      <w:r>
+        <w:rPr>
+          <w:rFonts w:ascii="Times New Roman" w:eastAsiaTheme="minorEastAsia" w:hAnsi="Times New Roman" w:cs="Times New Roman"/>
+        </w:rPr>
+        <w:t xml:space="preserve"> optimal solution, regardless of how many there may or may not be.</w:t>
+      </w:r>
+    </w:p>
+    <w:p>
+      <w:pPr>
+        <w:rPr>
+          <w:rFonts w:ascii="Times New Roman" w:eastAsiaTheme="minorEastAsia" w:hAnsi="Times New Roman" w:cs="Times New Roman"/>
+        </w:rPr>
+      </w:pPr>
+      <w:r>
+        <w:rPr>
+          <w:rFonts w:ascii="Times New Roman" w:eastAsiaTheme="minorEastAsia" w:hAnsi="Times New Roman" w:cs="Times New Roman"/>
+        </w:rPr>
+        <w:br w:type="page"/>
+      </w:r>
+    </w:p>
+    <w:p>
+      <w:pPr>
+        <w:rPr>
+          <w:rFonts w:ascii="Times New Roman" w:eastAsiaTheme="minorEastAsia" w:hAnsi="Times New Roman" w:cs="Times New Roman"/>
+        </w:rPr>
+      </w:pPr>
+      <w:r>
+        <w:rPr>
+          <w:rFonts w:ascii="Times New Roman" w:eastAsiaTheme="minorEastAsia" w:hAnsi="Times New Roman" w:cs="Times New Roman"/>
+          <w:u w:val="single"/>
+        </w:rPr>
+        <w:t>Dataset 2</w:t>
+      </w:r>
+    </w:p>
+    <w:p>
+      <w:pPr>
+        <w:rPr>
+          <w:rFonts w:ascii="Times New Roman" w:eastAsiaTheme="minorEastAsia" w:hAnsi="Times New Roman" w:cs="Times New Roman"/>
+          <w:i/>
+        </w:rPr>
+      </w:pPr>
+      <w:r>
+        <w:rPr>
+          <w:rFonts w:ascii="Times New Roman" w:eastAsiaTheme="minorEastAsia" w:hAnsi="Times New Roman" w:cs="Times New Roman"/>
+        </w:rPr>
+        <w:t xml:space="preserve">Capacity: </w:t>
+      </w:r>
+      <w:bookmarkStart w:id="0" w:name="_GoBack"/>
+      <w:bookmarkEnd w:id="0"/>
     </w:p>
     <w:sectPr>
       <w:headerReference w:type="even" r:id="rId6"/>
@@ -4529,6 +5282,14 @@
       </w:rPr>
       <w:t>CS2223 Project 3</w:t>
     </w:r>
+  </w:p>
+  <w:p>
+    <w:pPr>
+      <w:pStyle w:val="Header"/>
+      <w:rPr>
+        <w:rFonts w:ascii="Times New Roman" w:hAnsi="Times New Roman"/>
+      </w:rPr>
+    </w:pPr>
   </w:p>
 </w:hdr>
 </file>

</xml_diff>

<commit_message>
Finished readme and exported the report
</commit_message>
<xml_diff>
--- a/Report.docx
+++ b/Report.docx
@@ -977,6 +977,12 @@
       <m:oMath>
         <m:r>
           <w:rPr>
+            <w:rFonts w:ascii="Cambria Math" w:eastAsiaTheme="minorEastAsia" w:hAnsi="Cambria Math"/>
+          </w:rPr>
+          <m:t>|</m:t>
+        </m:r>
+        <m:r>
+          <w:rPr>
             <w:rFonts w:ascii="Cambria Math" w:hAnsi="Cambria Math"/>
           </w:rPr>
           <m:t>℘</m:t>
@@ -999,6 +1005,12 @@
             </m:r>
           </m:e>
         </m:d>
+        <m:r>
+          <w:rPr>
+            <w:rFonts w:ascii="Cambria Math" w:hAnsi="Cambria Math"/>
+          </w:rPr>
+          <m:t>|</m:t>
+        </m:r>
         <m:r>
           <w:rPr>
             <w:rFonts w:ascii="Cambria Math" w:hAnsi="Cambria Math"/>
@@ -2910,7 +2922,19 @@
         <w:rPr>
           <w:rFonts w:ascii="Times New Roman" w:eastAsiaTheme="minorEastAsia" w:hAnsi="Times New Roman" w:cs="Times New Roman"/>
         </w:rPr>
-        <w:t xml:space="preserve">Even though the size of the matrix is O(nc), there is no possible way that the program will iterate through every cell, simple due to the nature of the algorithm. Therefore, the time efficiency for the backtracking is &lt; O(nc), and therefore can be ignored. </w:t>
+        <w:t>Even though the size of the matrix is O(nc), there is no possible way that the program will iterate through every cell, simple due to the nature of the algorithm. Therefore, the time efficiency for the backtracking is</w:t>
+      </w:r>
+      <w:r>
+        <w:rPr>
+          <w:rFonts w:ascii="Times New Roman" w:eastAsiaTheme="minorEastAsia" w:hAnsi="Times New Roman" w:cs="Times New Roman"/>
+        </w:rPr>
+        <w:t xml:space="preserve"> always </w:t>
+      </w:r>
+      <w:r>
+        <w:rPr>
+          <w:rFonts w:ascii="Times New Roman" w:eastAsiaTheme="minorEastAsia" w:hAnsi="Times New Roman" w:cs="Times New Roman"/>
+        </w:rPr>
+        <w:t xml:space="preserve"> &lt; O(nc), and therefore can be ignored. </w:t>
       </w:r>
     </w:p>
     <w:p>
@@ -4555,568 +4579,717 @@
         <w:rPr>
           <w:rFonts w:ascii="Times New Roman" w:eastAsiaTheme="minorEastAsia" w:hAnsi="Times New Roman" w:cs="Times New Roman"/>
         </w:rPr>
-        <w:t>For this situation, the greedy solution is the best solution. This is because its time and space complexity is less than both of the other solutions.</w:t>
-      </w:r>
-    </w:p>
-    <w:p>
-      <w:pPr>
-        <w:rPr>
-          <w:rFonts w:ascii="Times New Roman" w:eastAsiaTheme="minorEastAsia" w:hAnsi="Times New Roman" w:cs="Times New Roman"/>
-        </w:rPr>
-      </w:pPr>
-    </w:p>
-    <w:p>
-      <w:pPr>
-        <w:rPr>
-          <w:rFonts w:ascii="Times New Roman" w:eastAsiaTheme="minorEastAsia" w:hAnsi="Times New Roman" w:cs="Times New Roman"/>
-        </w:rPr>
-      </w:pPr>
-      <w:r>
-        <w:rPr>
-          <w:rFonts w:ascii="Times New Roman" w:eastAsiaTheme="minorEastAsia" w:hAnsi="Times New Roman" w:cs="Times New Roman"/>
-        </w:rPr>
-        <w:t>This is also true for all knapsack examples</w:t>
-      </w:r>
-      <w:r>
-        <w:rPr>
-          <w:rFonts w:ascii="Times New Roman" w:eastAsiaTheme="minorEastAsia" w:hAnsi="Times New Roman" w:cs="Times New Roman"/>
-        </w:rPr>
-        <w:t>, including non-0/1 knapsacks. This is because the greedy algorithm puts the “best bang for the buck” items in the knapsack, which means that it will always end up giving an optimal solution.</w:t>
-      </w:r>
-    </w:p>
-    <w:p>
-      <w:pPr>
-        <w:rPr>
-          <w:rFonts w:ascii="Times New Roman" w:eastAsiaTheme="minorEastAsia" w:hAnsi="Times New Roman" w:cs="Times New Roman"/>
-        </w:rPr>
-      </w:pPr>
-    </w:p>
-    <w:p>
-      <w:pPr>
-        <w:rPr>
-          <w:rFonts w:ascii="Times New Roman" w:eastAsiaTheme="minorEastAsia" w:hAnsi="Times New Roman" w:cs="Times New Roman"/>
-          <w:i/>
-        </w:rPr>
-      </w:pPr>
-      <w:r>
-        <w:rPr>
-          <w:rFonts w:ascii="Times New Roman" w:eastAsiaTheme="minorEastAsia" w:hAnsi="Times New Roman" w:cs="Times New Roman"/>
-          <w:i/>
-        </w:rPr>
-        <w:t>Other data sets</w:t>
-      </w:r>
-    </w:p>
-    <w:p>
-      <w:pPr>
-        <w:rPr>
-          <w:rFonts w:ascii="Times New Roman" w:eastAsiaTheme="minorEastAsia" w:hAnsi="Times New Roman" w:cs="Times New Roman"/>
-        </w:rPr>
-      </w:pPr>
-      <w:r>
-        <w:rPr>
-          <w:rFonts w:ascii="Times New Roman" w:eastAsiaTheme="minorEastAsia" w:hAnsi="Times New Roman" w:cs="Times New Roman"/>
-        </w:rPr>
-        <w:t xml:space="preserve">To ensure that these algorithms </w:t>
-      </w:r>
-      <w:r>
-        <w:rPr>
-          <w:rFonts w:ascii="Times New Roman" w:eastAsiaTheme="minorEastAsia" w:hAnsi="Times New Roman" w:cs="Times New Roman"/>
-        </w:rPr>
-        <w:t xml:space="preserve">work on more than just the </w:t>
-      </w:r>
-      <w:r>
-        <w:rPr>
-          <w:rFonts w:ascii="Times New Roman" w:eastAsiaTheme="minorEastAsia" w:hAnsi="Times New Roman" w:cs="Times New Roman"/>
-        </w:rPr>
-        <w:t>supplied dataset, two more datasets were chosen to run the algorithms.</w:t>
-      </w:r>
-    </w:p>
-    <w:p>
-      <w:pPr>
-        <w:rPr>
-          <w:rFonts w:ascii="Times New Roman" w:eastAsiaTheme="minorEastAsia" w:hAnsi="Times New Roman" w:cs="Times New Roman"/>
-        </w:rPr>
-      </w:pPr>
-    </w:p>
-    <w:p>
-      <w:pPr>
-        <w:rPr>
-          <w:rFonts w:ascii="Times New Roman" w:eastAsiaTheme="minorEastAsia" w:hAnsi="Times New Roman" w:cs="Times New Roman"/>
-          <w:u w:val="single"/>
-        </w:rPr>
-      </w:pPr>
-      <w:r>
-        <w:rPr>
-          <w:rFonts w:ascii="Times New Roman" w:eastAsiaTheme="minorEastAsia" w:hAnsi="Times New Roman" w:cs="Times New Roman"/>
-          <w:u w:val="single"/>
-        </w:rPr>
-        <w:t>Dataset 1</w:t>
-      </w:r>
-    </w:p>
-    <w:p>
-      <w:pPr>
-        <w:rPr>
-          <w:rFonts w:ascii="Times New Roman" w:eastAsiaTheme="minorEastAsia" w:hAnsi="Times New Roman" w:cs="Times New Roman"/>
-        </w:rPr>
-      </w:pPr>
-      <w:r>
-        <w:rPr>
-          <w:rFonts w:ascii="Times New Roman" w:eastAsiaTheme="minorEastAsia" w:hAnsi="Times New Roman" w:cs="Times New Roman"/>
-        </w:rPr>
-        <w:t>Capacity: 10</w:t>
-      </w:r>
-    </w:p>
-    <w:p>
-      <w:pPr>
-        <w:rPr>
-          <w:rFonts w:ascii="Times New Roman" w:eastAsiaTheme="minorEastAsia" w:hAnsi="Times New Roman" w:cs="Times New Roman"/>
-        </w:rPr>
-      </w:pPr>
-      <w:r>
-        <w:rPr>
-          <w:rFonts w:ascii="Times New Roman" w:eastAsiaTheme="minorEastAsia" w:hAnsi="Times New Roman" w:cs="Times New Roman"/>
-        </w:rPr>
-        <w:t xml:space="preserve">Weight data set: </w:t>
-      </w:r>
-      <w:r>
-        <w:rPr>
-          <w:rFonts w:ascii="Times New Roman" w:eastAsiaTheme="minorEastAsia" w:hAnsi="Times New Roman" w:cs="Times New Roman"/>
-        </w:rPr>
-        <w:t>1,</w:t>
-      </w:r>
-      <w:r>
-        <w:rPr>
-          <w:rFonts w:ascii="Times New Roman" w:eastAsiaTheme="minorEastAsia" w:hAnsi="Times New Roman" w:cs="Times New Roman"/>
-        </w:rPr>
-        <w:t xml:space="preserve"> </w:t>
-      </w:r>
-      <w:r>
-        <w:rPr>
-          <w:rFonts w:ascii="Times New Roman" w:eastAsiaTheme="minorEastAsia" w:hAnsi="Times New Roman" w:cs="Times New Roman"/>
-        </w:rPr>
-        <w:t>2,</w:t>
-      </w:r>
-      <w:r>
-        <w:rPr>
-          <w:rFonts w:ascii="Times New Roman" w:eastAsiaTheme="minorEastAsia" w:hAnsi="Times New Roman" w:cs="Times New Roman"/>
-        </w:rPr>
-        <w:t xml:space="preserve"> </w:t>
-      </w:r>
-      <w:r>
-        <w:rPr>
-          <w:rFonts w:ascii="Times New Roman" w:eastAsiaTheme="minorEastAsia" w:hAnsi="Times New Roman" w:cs="Times New Roman"/>
-        </w:rPr>
-        <w:t>3,</w:t>
-      </w:r>
-      <w:r>
-        <w:rPr>
-          <w:rFonts w:ascii="Times New Roman" w:eastAsiaTheme="minorEastAsia" w:hAnsi="Times New Roman" w:cs="Times New Roman"/>
-        </w:rPr>
-        <w:t xml:space="preserve"> </w:t>
-      </w:r>
-      <w:r>
-        <w:rPr>
-          <w:rFonts w:ascii="Times New Roman" w:eastAsiaTheme="minorEastAsia" w:hAnsi="Times New Roman" w:cs="Times New Roman"/>
-        </w:rPr>
-        <w:t>4,</w:t>
-      </w:r>
-      <w:r>
-        <w:rPr>
-          <w:rFonts w:ascii="Times New Roman" w:eastAsiaTheme="minorEastAsia" w:hAnsi="Times New Roman" w:cs="Times New Roman"/>
-        </w:rPr>
-        <w:t xml:space="preserve"> </w:t>
-      </w:r>
-      <w:r>
-        <w:rPr>
-          <w:rFonts w:ascii="Times New Roman" w:eastAsiaTheme="minorEastAsia" w:hAnsi="Times New Roman" w:cs="Times New Roman"/>
-        </w:rPr>
-        <w:t>5,</w:t>
-      </w:r>
-      <w:r>
-        <w:rPr>
-          <w:rFonts w:ascii="Times New Roman" w:eastAsiaTheme="minorEastAsia" w:hAnsi="Times New Roman" w:cs="Times New Roman"/>
-        </w:rPr>
-        <w:t xml:space="preserve"> </w:t>
-      </w:r>
-      <w:r>
-        <w:rPr>
-          <w:rFonts w:ascii="Times New Roman" w:eastAsiaTheme="minorEastAsia" w:hAnsi="Times New Roman" w:cs="Times New Roman"/>
-        </w:rPr>
-        <w:t>6,</w:t>
-      </w:r>
-      <w:r>
-        <w:rPr>
-          <w:rFonts w:ascii="Times New Roman" w:eastAsiaTheme="minorEastAsia" w:hAnsi="Times New Roman" w:cs="Times New Roman"/>
-        </w:rPr>
-        <w:t xml:space="preserve"> </w:t>
-      </w:r>
-      <w:r>
-        <w:rPr>
-          <w:rFonts w:ascii="Times New Roman" w:eastAsiaTheme="minorEastAsia" w:hAnsi="Times New Roman" w:cs="Times New Roman"/>
-        </w:rPr>
-        <w:t>7,</w:t>
-      </w:r>
-      <w:r>
-        <w:rPr>
-          <w:rFonts w:ascii="Times New Roman" w:eastAsiaTheme="minorEastAsia" w:hAnsi="Times New Roman" w:cs="Times New Roman"/>
-        </w:rPr>
-        <w:t xml:space="preserve"> </w:t>
-      </w:r>
-      <w:r>
-        <w:rPr>
-          <w:rFonts w:ascii="Times New Roman" w:eastAsiaTheme="minorEastAsia" w:hAnsi="Times New Roman" w:cs="Times New Roman"/>
-        </w:rPr>
-        <w:t>8,</w:t>
-      </w:r>
-      <w:r>
-        <w:rPr>
-          <w:rFonts w:ascii="Times New Roman" w:eastAsiaTheme="minorEastAsia" w:hAnsi="Times New Roman" w:cs="Times New Roman"/>
-        </w:rPr>
-        <w:t xml:space="preserve"> </w:t>
-      </w:r>
-      <w:r>
-        <w:rPr>
-          <w:rFonts w:ascii="Times New Roman" w:eastAsiaTheme="minorEastAsia" w:hAnsi="Times New Roman" w:cs="Times New Roman"/>
-        </w:rPr>
-        <w:t>9,</w:t>
-      </w:r>
-      <w:r>
-        <w:rPr>
-          <w:rFonts w:ascii="Times New Roman" w:eastAsiaTheme="minorEastAsia" w:hAnsi="Times New Roman" w:cs="Times New Roman"/>
-        </w:rPr>
-        <w:t xml:space="preserve"> </w:t>
-      </w:r>
-      <w:r>
-        <w:rPr>
-          <w:rFonts w:ascii="Times New Roman" w:eastAsiaTheme="minorEastAsia" w:hAnsi="Times New Roman" w:cs="Times New Roman"/>
-        </w:rPr>
-        <w:t>10</w:t>
-      </w:r>
-    </w:p>
-    <w:p>
-      <w:pPr>
-        <w:rPr>
-          <w:rFonts w:ascii="Times New Roman" w:eastAsiaTheme="minorEastAsia" w:hAnsi="Times New Roman" w:cs="Times New Roman"/>
-        </w:rPr>
-      </w:pPr>
-      <w:r>
-        <w:rPr>
-          <w:rFonts w:ascii="Times New Roman" w:eastAsiaTheme="minorEastAsia" w:hAnsi="Times New Roman" w:cs="Times New Roman"/>
-        </w:rPr>
-        <w:t xml:space="preserve">Value data set: </w:t>
-      </w:r>
-      <w:r>
-        <w:rPr>
-          <w:rFonts w:ascii="Times New Roman" w:eastAsiaTheme="minorEastAsia" w:hAnsi="Times New Roman" w:cs="Times New Roman"/>
-        </w:rPr>
-        <w:t>1,</w:t>
-      </w:r>
-      <w:r>
-        <w:rPr>
-          <w:rFonts w:ascii="Times New Roman" w:eastAsiaTheme="minorEastAsia" w:hAnsi="Times New Roman" w:cs="Times New Roman"/>
-        </w:rPr>
-        <w:t xml:space="preserve"> </w:t>
-      </w:r>
-      <w:r>
-        <w:rPr>
-          <w:rFonts w:ascii="Times New Roman" w:eastAsiaTheme="minorEastAsia" w:hAnsi="Times New Roman" w:cs="Times New Roman"/>
-        </w:rPr>
-        <w:t>2,</w:t>
-      </w:r>
-      <w:r>
-        <w:rPr>
-          <w:rFonts w:ascii="Times New Roman" w:eastAsiaTheme="minorEastAsia" w:hAnsi="Times New Roman" w:cs="Times New Roman"/>
-        </w:rPr>
-        <w:t xml:space="preserve"> </w:t>
-      </w:r>
-      <w:r>
-        <w:rPr>
-          <w:rFonts w:ascii="Times New Roman" w:eastAsiaTheme="minorEastAsia" w:hAnsi="Times New Roman" w:cs="Times New Roman"/>
-        </w:rPr>
-        <w:t>3,</w:t>
-      </w:r>
-      <w:r>
-        <w:rPr>
-          <w:rFonts w:ascii="Times New Roman" w:eastAsiaTheme="minorEastAsia" w:hAnsi="Times New Roman" w:cs="Times New Roman"/>
-        </w:rPr>
-        <w:t xml:space="preserve"> </w:t>
-      </w:r>
-      <w:r>
-        <w:rPr>
-          <w:rFonts w:ascii="Times New Roman" w:eastAsiaTheme="minorEastAsia" w:hAnsi="Times New Roman" w:cs="Times New Roman"/>
-        </w:rPr>
-        <w:t>4,</w:t>
-      </w:r>
-      <w:r>
-        <w:rPr>
-          <w:rFonts w:ascii="Times New Roman" w:eastAsiaTheme="minorEastAsia" w:hAnsi="Times New Roman" w:cs="Times New Roman"/>
-        </w:rPr>
-        <w:t xml:space="preserve"> </w:t>
-      </w:r>
-      <w:r>
-        <w:rPr>
-          <w:rFonts w:ascii="Times New Roman" w:eastAsiaTheme="minorEastAsia" w:hAnsi="Times New Roman" w:cs="Times New Roman"/>
-        </w:rPr>
-        <w:t>5,</w:t>
-      </w:r>
-      <w:r>
-        <w:rPr>
-          <w:rFonts w:ascii="Times New Roman" w:eastAsiaTheme="minorEastAsia" w:hAnsi="Times New Roman" w:cs="Times New Roman"/>
-        </w:rPr>
-        <w:t xml:space="preserve"> </w:t>
-      </w:r>
-      <w:r>
-        <w:rPr>
-          <w:rFonts w:ascii="Times New Roman" w:eastAsiaTheme="minorEastAsia" w:hAnsi="Times New Roman" w:cs="Times New Roman"/>
-        </w:rPr>
-        <w:t>6,</w:t>
-      </w:r>
-      <w:r>
-        <w:rPr>
-          <w:rFonts w:ascii="Times New Roman" w:eastAsiaTheme="minorEastAsia" w:hAnsi="Times New Roman" w:cs="Times New Roman"/>
-        </w:rPr>
-        <w:t xml:space="preserve"> </w:t>
-      </w:r>
-      <w:r>
-        <w:rPr>
-          <w:rFonts w:ascii="Times New Roman" w:eastAsiaTheme="minorEastAsia" w:hAnsi="Times New Roman" w:cs="Times New Roman"/>
-        </w:rPr>
-        <w:t>7,</w:t>
-      </w:r>
-      <w:r>
-        <w:rPr>
-          <w:rFonts w:ascii="Times New Roman" w:eastAsiaTheme="minorEastAsia" w:hAnsi="Times New Roman" w:cs="Times New Roman"/>
-        </w:rPr>
-        <w:t xml:space="preserve"> </w:t>
-      </w:r>
-      <w:r>
-        <w:rPr>
-          <w:rFonts w:ascii="Times New Roman" w:eastAsiaTheme="minorEastAsia" w:hAnsi="Times New Roman" w:cs="Times New Roman"/>
-        </w:rPr>
-        <w:t>8,</w:t>
-      </w:r>
-      <w:r>
-        <w:rPr>
-          <w:rFonts w:ascii="Times New Roman" w:eastAsiaTheme="minorEastAsia" w:hAnsi="Times New Roman" w:cs="Times New Roman"/>
-        </w:rPr>
-        <w:t xml:space="preserve"> </w:t>
-      </w:r>
-      <w:r>
-        <w:rPr>
-          <w:rFonts w:ascii="Times New Roman" w:eastAsiaTheme="minorEastAsia" w:hAnsi="Times New Roman" w:cs="Times New Roman"/>
-        </w:rPr>
-        <w:t>9,</w:t>
-      </w:r>
-      <w:r>
-        <w:rPr>
-          <w:rFonts w:ascii="Times New Roman" w:eastAsiaTheme="minorEastAsia" w:hAnsi="Times New Roman" w:cs="Times New Roman"/>
-        </w:rPr>
-        <w:t xml:space="preserve"> </w:t>
-      </w:r>
-      <w:r>
-        <w:rPr>
-          <w:rFonts w:ascii="Times New Roman" w:eastAsiaTheme="minorEastAsia" w:hAnsi="Times New Roman" w:cs="Times New Roman"/>
-        </w:rPr>
-        <w:t>10</w:t>
-      </w:r>
-    </w:p>
-    <w:p>
-      <w:pPr>
-        <w:rPr>
-          <w:rFonts w:ascii="Times New Roman" w:eastAsiaTheme="minorEastAsia" w:hAnsi="Times New Roman" w:cs="Times New Roman"/>
-        </w:rPr>
-      </w:pPr>
-    </w:p>
-    <w:p>
-      <w:pPr>
-        <w:rPr>
-          <w:rFonts w:ascii="Times New Roman" w:eastAsiaTheme="minorEastAsia" w:hAnsi="Times New Roman" w:cs="Times New Roman"/>
-          <w:u w:val="single"/>
-        </w:rPr>
-      </w:pPr>
-      <w:r>
-        <w:rPr>
-          <w:rFonts w:ascii="Times New Roman" w:eastAsiaTheme="minorEastAsia" w:hAnsi="Times New Roman" w:cs="Times New Roman"/>
-          <w:i/>
-        </w:rPr>
-        <w:t>Results</w:t>
-      </w:r>
-      <w:r>
-        <w:rPr>
-          <w:rFonts w:ascii="Times New Roman" w:eastAsiaTheme="minorEastAsia" w:hAnsi="Times New Roman" w:cs="Times New Roman"/>
-          <w:u w:val="single"/>
-        </w:rPr>
-        <w:t xml:space="preserve">: </w:t>
-      </w:r>
-    </w:p>
-    <w:p>
-      <w:pPr>
-        <w:rPr>
-          <w:rFonts w:ascii="Times New Roman" w:eastAsiaTheme="minorEastAsia" w:hAnsi="Times New Roman" w:cs="Times New Roman"/>
-        </w:rPr>
-      </w:pPr>
-      <w:r>
-        <w:rPr>
-          <w:rFonts w:ascii="Times New Roman" w:eastAsiaTheme="minorEastAsia" w:hAnsi="Times New Roman" w:cs="Times New Roman"/>
-        </w:rPr>
-        <w:t xml:space="preserve">Exhaustive search solution:     </w:t>
-      </w:r>
-      <w:r>
-        <w:rPr>
-          <w:rFonts w:ascii="Times New Roman" w:eastAsiaTheme="minorEastAsia" w:hAnsi="Times New Roman" w:cs="Times New Roman"/>
-        </w:rPr>
-        <w:t xml:space="preserve">    </w:t>
-      </w:r>
-      <w:r>
-        <w:rPr>
-          <w:rFonts w:ascii="Times New Roman" w:eastAsiaTheme="minorEastAsia" w:hAnsi="Times New Roman" w:cs="Times New Roman"/>
-        </w:rPr>
-        <w:t>10 optimal subset: [[10, 10]]</w:t>
-      </w:r>
-    </w:p>
-    <w:p>
-      <w:pPr>
-        <w:rPr>
-          <w:rFonts w:ascii="Times New Roman" w:eastAsiaTheme="minorEastAsia" w:hAnsi="Times New Roman" w:cs="Times New Roman"/>
-        </w:rPr>
-      </w:pPr>
-      <w:r>
-        <w:rPr>
-          <w:rFonts w:ascii="Times New Roman" w:eastAsiaTheme="minorEastAsia" w:hAnsi="Times New Roman" w:cs="Times New Roman"/>
-        </w:rPr>
-        <w:t xml:space="preserve">Dynamic search solution:        </w:t>
-      </w:r>
-      <w:r>
-        <w:rPr>
-          <w:rFonts w:ascii="Times New Roman" w:eastAsiaTheme="minorEastAsia" w:hAnsi="Times New Roman" w:cs="Times New Roman"/>
-        </w:rPr>
-        <w:t xml:space="preserve">    </w:t>
-      </w:r>
-      <w:r>
-        <w:rPr>
-          <w:rFonts w:ascii="Times New Roman" w:eastAsiaTheme="minorEastAsia" w:hAnsi="Times New Roman" w:cs="Times New Roman"/>
-        </w:rPr>
-        <w:t>10 optimal subset: [[1, 1], [2, 2], [3, 3], [4, 4]]</w:t>
-      </w:r>
-    </w:p>
-    <w:p>
-      <w:pPr>
-        <w:rPr>
-          <w:rFonts w:ascii="Times New Roman" w:eastAsiaTheme="minorEastAsia" w:hAnsi="Times New Roman" w:cs="Times New Roman"/>
-        </w:rPr>
-      </w:pPr>
-      <w:r>
-        <w:rPr>
-          <w:rFonts w:ascii="Times New Roman" w:eastAsiaTheme="minorEastAsia" w:hAnsi="Times New Roman" w:cs="Times New Roman"/>
-        </w:rPr>
-        <w:t>Chosen(greedy) search solution: 10 optimal subset: [[10, 10]]</w:t>
-      </w:r>
-    </w:p>
-    <w:p>
-      <w:pPr>
-        <w:rPr>
-          <w:rFonts w:ascii="Times New Roman" w:eastAsiaTheme="minorEastAsia" w:hAnsi="Times New Roman" w:cs="Times New Roman"/>
-        </w:rPr>
-      </w:pPr>
-    </w:p>
-    <w:p>
-      <w:pPr>
-        <w:rPr>
-          <w:rFonts w:ascii="Times New Roman" w:eastAsiaTheme="minorEastAsia" w:hAnsi="Times New Roman" w:cs="Times New Roman"/>
-        </w:rPr>
-      </w:pPr>
-      <w:r>
-        <w:rPr>
-          <w:rFonts w:ascii="Times New Roman" w:eastAsiaTheme="minorEastAsia" w:hAnsi="Times New Roman" w:cs="Times New Roman"/>
-        </w:rPr>
-        <w:t>This data</w:t>
-      </w:r>
-      <w:r>
-        <w:rPr>
-          <w:rFonts w:ascii="Times New Roman" w:eastAsiaTheme="minorEastAsia" w:hAnsi="Times New Roman" w:cs="Times New Roman"/>
-        </w:rPr>
-        <w:t xml:space="preserve">set was chosen because </w:t>
-      </w:r>
-      <w:r>
-        <w:rPr>
-          <w:rFonts w:ascii="Times New Roman" w:eastAsiaTheme="minorEastAsia" w:hAnsi="Times New Roman" w:cs="Times New Roman"/>
-        </w:rPr>
-        <w:t xml:space="preserve">there are multiple optimal solutions </w:t>
-      </w:r>
-      <w:r>
-        <w:rPr>
-          <w:rFonts w:ascii="Times New Roman" w:eastAsiaTheme="minorEastAsia" w:hAnsi="Times New Roman" w:cs="Times New Roman"/>
-        </w:rPr>
-        <w:t xml:space="preserve">to this specific data set. This demonstrates </w:t>
-      </w:r>
-      <w:r>
-        <w:rPr>
-          <w:rFonts w:ascii="Times New Roman" w:eastAsiaTheme="minorEastAsia" w:hAnsi="Times New Roman" w:cs="Times New Roman"/>
-        </w:rPr>
-        <w:t xml:space="preserve">that </w:t>
-      </w:r>
-      <w:r>
-        <w:rPr>
-          <w:rFonts w:ascii="Times New Roman" w:eastAsiaTheme="minorEastAsia" w:hAnsi="Times New Roman" w:cs="Times New Roman"/>
-        </w:rPr>
-        <w:t xml:space="preserve">the different solutions are capable of getting </w:t>
-      </w:r>
-      <w:r>
-        <w:rPr>
-          <w:rFonts w:ascii="Times New Roman" w:eastAsiaTheme="minorEastAsia" w:hAnsi="Times New Roman" w:cs="Times New Roman"/>
-          <w:i/>
-        </w:rPr>
-        <w:t>an</w:t>
-      </w:r>
-      <w:r>
-        <w:rPr>
-          <w:rFonts w:ascii="Times New Roman" w:eastAsiaTheme="minorEastAsia" w:hAnsi="Times New Roman" w:cs="Times New Roman"/>
-        </w:rPr>
-        <w:t xml:space="preserve"> optimal solution, regardless of how many there may or may not be.</w:t>
-      </w:r>
-    </w:p>
-    <w:p>
-      <w:pPr>
-        <w:rPr>
-          <w:rFonts w:ascii="Times New Roman" w:eastAsiaTheme="minorEastAsia" w:hAnsi="Times New Roman" w:cs="Times New Roman"/>
-        </w:rPr>
-      </w:pPr>
-      <w:r>
-        <w:rPr>
-          <w:rFonts w:ascii="Times New Roman" w:eastAsiaTheme="minorEastAsia" w:hAnsi="Times New Roman" w:cs="Times New Roman"/>
-        </w:rPr>
-        <w:br w:type="page"/>
-      </w:r>
-    </w:p>
-    <w:p>
-      <w:pPr>
-        <w:rPr>
-          <w:rFonts w:ascii="Times New Roman" w:eastAsiaTheme="minorEastAsia" w:hAnsi="Times New Roman" w:cs="Times New Roman"/>
-        </w:rPr>
-      </w:pPr>
-      <w:r>
-        <w:rPr>
-          <w:rFonts w:ascii="Times New Roman" w:eastAsiaTheme="minorEastAsia" w:hAnsi="Times New Roman" w:cs="Times New Roman"/>
-          <w:u w:val="single"/>
-        </w:rPr>
-        <w:t>Dataset 2</w:t>
-      </w:r>
-    </w:p>
-    <w:p>
-      <w:pPr>
-        <w:rPr>
-          <w:rFonts w:ascii="Times New Roman" w:eastAsiaTheme="minorEastAsia" w:hAnsi="Times New Roman" w:cs="Times New Roman"/>
-          <w:i/>
-        </w:rPr>
-      </w:pPr>
-      <w:r>
-        <w:rPr>
-          <w:rFonts w:ascii="Times New Roman" w:eastAsiaTheme="minorEastAsia" w:hAnsi="Times New Roman" w:cs="Times New Roman"/>
-        </w:rPr>
-        <w:t xml:space="preserve">Capacity: </w:t>
+        <w:t>For this situation, the gree</w:t>
       </w:r>
       <w:bookmarkStart w:id="0" w:name="_GoBack"/>
       <w:bookmarkEnd w:id="0"/>
+      <w:r>
+        <w:rPr>
+          <w:rFonts w:ascii="Times New Roman" w:eastAsiaTheme="minorEastAsia" w:hAnsi="Times New Roman" w:cs="Times New Roman"/>
+        </w:rPr>
+        <w:t>dy solution is the best solution. This is because its time and space complexity is less than both of the other solutions.</w:t>
+      </w:r>
+    </w:p>
+    <w:p>
+      <w:pPr>
+        <w:rPr>
+          <w:rFonts w:ascii="Times New Roman" w:eastAsiaTheme="minorEastAsia" w:hAnsi="Times New Roman" w:cs="Times New Roman"/>
+        </w:rPr>
+      </w:pPr>
+    </w:p>
+    <w:p>
+      <w:pPr>
+        <w:rPr>
+          <w:rFonts w:ascii="Times New Roman" w:eastAsiaTheme="minorEastAsia" w:hAnsi="Times New Roman" w:cs="Times New Roman"/>
+        </w:rPr>
+      </w:pPr>
+      <w:r>
+        <w:rPr>
+          <w:rFonts w:ascii="Times New Roman" w:eastAsiaTheme="minorEastAsia" w:hAnsi="Times New Roman" w:cs="Times New Roman"/>
+        </w:rPr>
+        <w:t>This is also true for all knapsack examples</w:t>
+      </w:r>
+      <w:r>
+        <w:rPr>
+          <w:rFonts w:ascii="Times New Roman" w:eastAsiaTheme="minorEastAsia" w:hAnsi="Times New Roman" w:cs="Times New Roman"/>
+        </w:rPr>
+        <w:t>, including non-0/1 knapsacks. This is because the greedy algorithm puts the “best bang for the buck” items in the knapsack, which means that it will always end up giving an optimal solution.</w:t>
+      </w:r>
+    </w:p>
+    <w:p>
+      <w:pPr>
+        <w:rPr>
+          <w:rFonts w:ascii="Times New Roman" w:eastAsiaTheme="minorEastAsia" w:hAnsi="Times New Roman" w:cs="Times New Roman"/>
+        </w:rPr>
+      </w:pPr>
+    </w:p>
+    <w:p>
+      <w:pPr>
+        <w:rPr>
+          <w:rFonts w:ascii="Times New Roman" w:eastAsiaTheme="minorEastAsia" w:hAnsi="Times New Roman" w:cs="Times New Roman"/>
+          <w:i/>
+        </w:rPr>
+      </w:pPr>
+      <w:r>
+        <w:rPr>
+          <w:rFonts w:ascii="Times New Roman" w:eastAsiaTheme="minorEastAsia" w:hAnsi="Times New Roman" w:cs="Times New Roman"/>
+          <w:i/>
+        </w:rPr>
+        <w:t>Other data sets</w:t>
+      </w:r>
+    </w:p>
+    <w:p>
+      <w:pPr>
+        <w:rPr>
+          <w:rFonts w:ascii="Times New Roman" w:eastAsiaTheme="minorEastAsia" w:hAnsi="Times New Roman" w:cs="Times New Roman"/>
+        </w:rPr>
+      </w:pPr>
+      <w:r>
+        <w:rPr>
+          <w:rFonts w:ascii="Times New Roman" w:eastAsiaTheme="minorEastAsia" w:hAnsi="Times New Roman" w:cs="Times New Roman"/>
+        </w:rPr>
+        <w:t xml:space="preserve">To ensure that these algorithms </w:t>
+      </w:r>
+      <w:r>
+        <w:rPr>
+          <w:rFonts w:ascii="Times New Roman" w:eastAsiaTheme="minorEastAsia" w:hAnsi="Times New Roman" w:cs="Times New Roman"/>
+        </w:rPr>
+        <w:t xml:space="preserve">work on more than just the </w:t>
+      </w:r>
+      <w:r>
+        <w:rPr>
+          <w:rFonts w:ascii="Times New Roman" w:eastAsiaTheme="minorEastAsia" w:hAnsi="Times New Roman" w:cs="Times New Roman"/>
+        </w:rPr>
+        <w:t>supplied dataset, two more datasets were chosen to run the algorithms.</w:t>
+      </w:r>
+    </w:p>
+    <w:p>
+      <w:pPr>
+        <w:rPr>
+          <w:rFonts w:ascii="Times New Roman" w:eastAsiaTheme="minorEastAsia" w:hAnsi="Times New Roman" w:cs="Times New Roman"/>
+        </w:rPr>
+      </w:pPr>
+    </w:p>
+    <w:p>
+      <w:pPr>
+        <w:rPr>
+          <w:rFonts w:ascii="Times New Roman" w:eastAsiaTheme="minorEastAsia" w:hAnsi="Times New Roman" w:cs="Times New Roman"/>
+          <w:u w:val="single"/>
+        </w:rPr>
+      </w:pPr>
+      <w:r>
+        <w:rPr>
+          <w:rFonts w:ascii="Times New Roman" w:eastAsiaTheme="minorEastAsia" w:hAnsi="Times New Roman" w:cs="Times New Roman"/>
+          <w:u w:val="single"/>
+        </w:rPr>
+        <w:t>Dataset 1</w:t>
+      </w:r>
+    </w:p>
+    <w:p>
+      <w:pPr>
+        <w:rPr>
+          <w:rFonts w:ascii="Times New Roman" w:eastAsiaTheme="minorEastAsia" w:hAnsi="Times New Roman" w:cs="Times New Roman"/>
+        </w:rPr>
+      </w:pPr>
+      <w:r>
+        <w:rPr>
+          <w:rFonts w:ascii="Times New Roman" w:eastAsiaTheme="minorEastAsia" w:hAnsi="Times New Roman" w:cs="Times New Roman"/>
+        </w:rPr>
+        <w:t>Capacity: 10</w:t>
+      </w:r>
+    </w:p>
+    <w:p>
+      <w:pPr>
+        <w:rPr>
+          <w:rFonts w:ascii="Times New Roman" w:eastAsiaTheme="minorEastAsia" w:hAnsi="Times New Roman" w:cs="Times New Roman"/>
+        </w:rPr>
+      </w:pPr>
+      <w:r>
+        <w:rPr>
+          <w:rFonts w:ascii="Times New Roman" w:eastAsiaTheme="minorEastAsia" w:hAnsi="Times New Roman" w:cs="Times New Roman"/>
+        </w:rPr>
+        <w:t xml:space="preserve">Weight data set: </w:t>
+      </w:r>
+      <w:r>
+        <w:rPr>
+          <w:rFonts w:ascii="Times New Roman" w:eastAsiaTheme="minorEastAsia" w:hAnsi="Times New Roman" w:cs="Times New Roman"/>
+        </w:rPr>
+        <w:t>1,</w:t>
+      </w:r>
+      <w:r>
+        <w:rPr>
+          <w:rFonts w:ascii="Times New Roman" w:eastAsiaTheme="minorEastAsia" w:hAnsi="Times New Roman" w:cs="Times New Roman"/>
+        </w:rPr>
+        <w:t xml:space="preserve"> </w:t>
+      </w:r>
+      <w:r>
+        <w:rPr>
+          <w:rFonts w:ascii="Times New Roman" w:eastAsiaTheme="minorEastAsia" w:hAnsi="Times New Roman" w:cs="Times New Roman"/>
+        </w:rPr>
+        <w:t>2,</w:t>
+      </w:r>
+      <w:r>
+        <w:rPr>
+          <w:rFonts w:ascii="Times New Roman" w:eastAsiaTheme="minorEastAsia" w:hAnsi="Times New Roman" w:cs="Times New Roman"/>
+        </w:rPr>
+        <w:t xml:space="preserve"> </w:t>
+      </w:r>
+      <w:r>
+        <w:rPr>
+          <w:rFonts w:ascii="Times New Roman" w:eastAsiaTheme="minorEastAsia" w:hAnsi="Times New Roman" w:cs="Times New Roman"/>
+        </w:rPr>
+        <w:t>3,</w:t>
+      </w:r>
+      <w:r>
+        <w:rPr>
+          <w:rFonts w:ascii="Times New Roman" w:eastAsiaTheme="minorEastAsia" w:hAnsi="Times New Roman" w:cs="Times New Roman"/>
+        </w:rPr>
+        <w:t xml:space="preserve"> </w:t>
+      </w:r>
+      <w:r>
+        <w:rPr>
+          <w:rFonts w:ascii="Times New Roman" w:eastAsiaTheme="minorEastAsia" w:hAnsi="Times New Roman" w:cs="Times New Roman"/>
+        </w:rPr>
+        <w:t>4,</w:t>
+      </w:r>
+      <w:r>
+        <w:rPr>
+          <w:rFonts w:ascii="Times New Roman" w:eastAsiaTheme="minorEastAsia" w:hAnsi="Times New Roman" w:cs="Times New Roman"/>
+        </w:rPr>
+        <w:t xml:space="preserve"> </w:t>
+      </w:r>
+      <w:r>
+        <w:rPr>
+          <w:rFonts w:ascii="Times New Roman" w:eastAsiaTheme="minorEastAsia" w:hAnsi="Times New Roman" w:cs="Times New Roman"/>
+        </w:rPr>
+        <w:t>5,</w:t>
+      </w:r>
+      <w:r>
+        <w:rPr>
+          <w:rFonts w:ascii="Times New Roman" w:eastAsiaTheme="minorEastAsia" w:hAnsi="Times New Roman" w:cs="Times New Roman"/>
+        </w:rPr>
+        <w:t xml:space="preserve"> </w:t>
+      </w:r>
+      <w:r>
+        <w:rPr>
+          <w:rFonts w:ascii="Times New Roman" w:eastAsiaTheme="minorEastAsia" w:hAnsi="Times New Roman" w:cs="Times New Roman"/>
+        </w:rPr>
+        <w:t>6,</w:t>
+      </w:r>
+      <w:r>
+        <w:rPr>
+          <w:rFonts w:ascii="Times New Roman" w:eastAsiaTheme="minorEastAsia" w:hAnsi="Times New Roman" w:cs="Times New Roman"/>
+        </w:rPr>
+        <w:t xml:space="preserve"> </w:t>
+      </w:r>
+      <w:r>
+        <w:rPr>
+          <w:rFonts w:ascii="Times New Roman" w:eastAsiaTheme="minorEastAsia" w:hAnsi="Times New Roman" w:cs="Times New Roman"/>
+        </w:rPr>
+        <w:t>7,</w:t>
+      </w:r>
+      <w:r>
+        <w:rPr>
+          <w:rFonts w:ascii="Times New Roman" w:eastAsiaTheme="minorEastAsia" w:hAnsi="Times New Roman" w:cs="Times New Roman"/>
+        </w:rPr>
+        <w:t xml:space="preserve"> </w:t>
+      </w:r>
+      <w:r>
+        <w:rPr>
+          <w:rFonts w:ascii="Times New Roman" w:eastAsiaTheme="minorEastAsia" w:hAnsi="Times New Roman" w:cs="Times New Roman"/>
+        </w:rPr>
+        <w:t>8,</w:t>
+      </w:r>
+      <w:r>
+        <w:rPr>
+          <w:rFonts w:ascii="Times New Roman" w:eastAsiaTheme="minorEastAsia" w:hAnsi="Times New Roman" w:cs="Times New Roman"/>
+        </w:rPr>
+        <w:t xml:space="preserve"> </w:t>
+      </w:r>
+      <w:r>
+        <w:rPr>
+          <w:rFonts w:ascii="Times New Roman" w:eastAsiaTheme="minorEastAsia" w:hAnsi="Times New Roman" w:cs="Times New Roman"/>
+        </w:rPr>
+        <w:t>9,</w:t>
+      </w:r>
+      <w:r>
+        <w:rPr>
+          <w:rFonts w:ascii="Times New Roman" w:eastAsiaTheme="minorEastAsia" w:hAnsi="Times New Roman" w:cs="Times New Roman"/>
+        </w:rPr>
+        <w:t xml:space="preserve"> </w:t>
+      </w:r>
+      <w:r>
+        <w:rPr>
+          <w:rFonts w:ascii="Times New Roman" w:eastAsiaTheme="minorEastAsia" w:hAnsi="Times New Roman" w:cs="Times New Roman"/>
+        </w:rPr>
+        <w:t>10</w:t>
+      </w:r>
+    </w:p>
+    <w:p>
+      <w:pPr>
+        <w:rPr>
+          <w:rFonts w:ascii="Times New Roman" w:eastAsiaTheme="minorEastAsia" w:hAnsi="Times New Roman" w:cs="Times New Roman"/>
+        </w:rPr>
+      </w:pPr>
+      <w:r>
+        <w:rPr>
+          <w:rFonts w:ascii="Times New Roman" w:eastAsiaTheme="minorEastAsia" w:hAnsi="Times New Roman" w:cs="Times New Roman"/>
+        </w:rPr>
+        <w:t xml:space="preserve">Value data set: </w:t>
+      </w:r>
+      <w:r>
+        <w:rPr>
+          <w:rFonts w:ascii="Times New Roman" w:eastAsiaTheme="minorEastAsia" w:hAnsi="Times New Roman" w:cs="Times New Roman"/>
+        </w:rPr>
+        <w:t>1,</w:t>
+      </w:r>
+      <w:r>
+        <w:rPr>
+          <w:rFonts w:ascii="Times New Roman" w:eastAsiaTheme="minorEastAsia" w:hAnsi="Times New Roman" w:cs="Times New Roman"/>
+        </w:rPr>
+        <w:t xml:space="preserve"> </w:t>
+      </w:r>
+      <w:r>
+        <w:rPr>
+          <w:rFonts w:ascii="Times New Roman" w:eastAsiaTheme="minorEastAsia" w:hAnsi="Times New Roman" w:cs="Times New Roman"/>
+        </w:rPr>
+        <w:t>2,</w:t>
+      </w:r>
+      <w:r>
+        <w:rPr>
+          <w:rFonts w:ascii="Times New Roman" w:eastAsiaTheme="minorEastAsia" w:hAnsi="Times New Roman" w:cs="Times New Roman"/>
+        </w:rPr>
+        <w:t xml:space="preserve"> </w:t>
+      </w:r>
+      <w:r>
+        <w:rPr>
+          <w:rFonts w:ascii="Times New Roman" w:eastAsiaTheme="minorEastAsia" w:hAnsi="Times New Roman" w:cs="Times New Roman"/>
+        </w:rPr>
+        <w:t>3,</w:t>
+      </w:r>
+      <w:r>
+        <w:rPr>
+          <w:rFonts w:ascii="Times New Roman" w:eastAsiaTheme="minorEastAsia" w:hAnsi="Times New Roman" w:cs="Times New Roman"/>
+        </w:rPr>
+        <w:t xml:space="preserve"> </w:t>
+      </w:r>
+      <w:r>
+        <w:rPr>
+          <w:rFonts w:ascii="Times New Roman" w:eastAsiaTheme="minorEastAsia" w:hAnsi="Times New Roman" w:cs="Times New Roman"/>
+        </w:rPr>
+        <w:t>4,</w:t>
+      </w:r>
+      <w:r>
+        <w:rPr>
+          <w:rFonts w:ascii="Times New Roman" w:eastAsiaTheme="minorEastAsia" w:hAnsi="Times New Roman" w:cs="Times New Roman"/>
+        </w:rPr>
+        <w:t xml:space="preserve"> </w:t>
+      </w:r>
+      <w:r>
+        <w:rPr>
+          <w:rFonts w:ascii="Times New Roman" w:eastAsiaTheme="minorEastAsia" w:hAnsi="Times New Roman" w:cs="Times New Roman"/>
+        </w:rPr>
+        <w:t>5,</w:t>
+      </w:r>
+      <w:r>
+        <w:rPr>
+          <w:rFonts w:ascii="Times New Roman" w:eastAsiaTheme="minorEastAsia" w:hAnsi="Times New Roman" w:cs="Times New Roman"/>
+        </w:rPr>
+        <w:t xml:space="preserve"> </w:t>
+      </w:r>
+      <w:r>
+        <w:rPr>
+          <w:rFonts w:ascii="Times New Roman" w:eastAsiaTheme="minorEastAsia" w:hAnsi="Times New Roman" w:cs="Times New Roman"/>
+        </w:rPr>
+        <w:t>6,</w:t>
+      </w:r>
+      <w:r>
+        <w:rPr>
+          <w:rFonts w:ascii="Times New Roman" w:eastAsiaTheme="minorEastAsia" w:hAnsi="Times New Roman" w:cs="Times New Roman"/>
+        </w:rPr>
+        <w:t xml:space="preserve"> </w:t>
+      </w:r>
+      <w:r>
+        <w:rPr>
+          <w:rFonts w:ascii="Times New Roman" w:eastAsiaTheme="minorEastAsia" w:hAnsi="Times New Roman" w:cs="Times New Roman"/>
+        </w:rPr>
+        <w:t>7,</w:t>
+      </w:r>
+      <w:r>
+        <w:rPr>
+          <w:rFonts w:ascii="Times New Roman" w:eastAsiaTheme="minorEastAsia" w:hAnsi="Times New Roman" w:cs="Times New Roman"/>
+        </w:rPr>
+        <w:t xml:space="preserve"> </w:t>
+      </w:r>
+      <w:r>
+        <w:rPr>
+          <w:rFonts w:ascii="Times New Roman" w:eastAsiaTheme="minorEastAsia" w:hAnsi="Times New Roman" w:cs="Times New Roman"/>
+        </w:rPr>
+        <w:t>8,</w:t>
+      </w:r>
+      <w:r>
+        <w:rPr>
+          <w:rFonts w:ascii="Times New Roman" w:eastAsiaTheme="minorEastAsia" w:hAnsi="Times New Roman" w:cs="Times New Roman"/>
+        </w:rPr>
+        <w:t xml:space="preserve"> </w:t>
+      </w:r>
+      <w:r>
+        <w:rPr>
+          <w:rFonts w:ascii="Times New Roman" w:eastAsiaTheme="minorEastAsia" w:hAnsi="Times New Roman" w:cs="Times New Roman"/>
+        </w:rPr>
+        <w:t>9,</w:t>
+      </w:r>
+      <w:r>
+        <w:rPr>
+          <w:rFonts w:ascii="Times New Roman" w:eastAsiaTheme="minorEastAsia" w:hAnsi="Times New Roman" w:cs="Times New Roman"/>
+        </w:rPr>
+        <w:t xml:space="preserve"> </w:t>
+      </w:r>
+      <w:r>
+        <w:rPr>
+          <w:rFonts w:ascii="Times New Roman" w:eastAsiaTheme="minorEastAsia" w:hAnsi="Times New Roman" w:cs="Times New Roman"/>
+        </w:rPr>
+        <w:t>10</w:t>
+      </w:r>
+    </w:p>
+    <w:p>
+      <w:pPr>
+        <w:rPr>
+          <w:rFonts w:ascii="Times New Roman" w:eastAsiaTheme="minorEastAsia" w:hAnsi="Times New Roman" w:cs="Times New Roman"/>
+        </w:rPr>
+      </w:pPr>
+    </w:p>
+    <w:p>
+      <w:pPr>
+        <w:rPr>
+          <w:rFonts w:ascii="Times New Roman" w:eastAsiaTheme="minorEastAsia" w:hAnsi="Times New Roman" w:cs="Times New Roman"/>
+          <w:u w:val="single"/>
+        </w:rPr>
+      </w:pPr>
+      <w:r>
+        <w:rPr>
+          <w:rFonts w:ascii="Times New Roman" w:eastAsiaTheme="minorEastAsia" w:hAnsi="Times New Roman" w:cs="Times New Roman"/>
+          <w:i/>
+        </w:rPr>
+        <w:t>Results</w:t>
+      </w:r>
+      <w:r>
+        <w:rPr>
+          <w:rFonts w:ascii="Times New Roman" w:eastAsiaTheme="minorEastAsia" w:hAnsi="Times New Roman" w:cs="Times New Roman"/>
+          <w:u w:val="single"/>
+        </w:rPr>
+        <w:t xml:space="preserve">: </w:t>
+      </w:r>
+    </w:p>
+    <w:p>
+      <w:pPr>
+        <w:rPr>
+          <w:rFonts w:ascii="Times New Roman" w:eastAsiaTheme="minorEastAsia" w:hAnsi="Times New Roman" w:cs="Times New Roman"/>
+        </w:rPr>
+      </w:pPr>
+      <w:r>
+        <w:rPr>
+          <w:rFonts w:ascii="Times New Roman" w:eastAsiaTheme="minorEastAsia" w:hAnsi="Times New Roman" w:cs="Times New Roman"/>
+        </w:rPr>
+        <w:t xml:space="preserve">Exhaustive search solution:     </w:t>
+      </w:r>
+      <w:r>
+        <w:rPr>
+          <w:rFonts w:ascii="Times New Roman" w:eastAsiaTheme="minorEastAsia" w:hAnsi="Times New Roman" w:cs="Times New Roman"/>
+        </w:rPr>
+        <w:t xml:space="preserve">    </w:t>
+      </w:r>
+      <w:r>
+        <w:rPr>
+          <w:rFonts w:ascii="Times New Roman" w:eastAsiaTheme="minorEastAsia" w:hAnsi="Times New Roman" w:cs="Times New Roman"/>
+        </w:rPr>
+        <w:t>10 optimal subset: [[10, 10]]</w:t>
+      </w:r>
+    </w:p>
+    <w:p>
+      <w:pPr>
+        <w:rPr>
+          <w:rFonts w:ascii="Times New Roman" w:eastAsiaTheme="minorEastAsia" w:hAnsi="Times New Roman" w:cs="Times New Roman"/>
+        </w:rPr>
+      </w:pPr>
+      <w:r>
+        <w:rPr>
+          <w:rFonts w:ascii="Times New Roman" w:eastAsiaTheme="minorEastAsia" w:hAnsi="Times New Roman" w:cs="Times New Roman"/>
+        </w:rPr>
+        <w:t xml:space="preserve">Dynamic search solution:        </w:t>
+      </w:r>
+      <w:r>
+        <w:rPr>
+          <w:rFonts w:ascii="Times New Roman" w:eastAsiaTheme="minorEastAsia" w:hAnsi="Times New Roman" w:cs="Times New Roman"/>
+        </w:rPr>
+        <w:t xml:space="preserve">    </w:t>
+      </w:r>
+      <w:r>
+        <w:rPr>
+          <w:rFonts w:ascii="Times New Roman" w:eastAsiaTheme="minorEastAsia" w:hAnsi="Times New Roman" w:cs="Times New Roman"/>
+        </w:rPr>
+        <w:t>10 optimal subset: [[1, 1], [2, 2], [3, 3], [4, 4]]</w:t>
+      </w:r>
+    </w:p>
+    <w:p>
+      <w:pPr>
+        <w:rPr>
+          <w:rFonts w:ascii="Times New Roman" w:eastAsiaTheme="minorEastAsia" w:hAnsi="Times New Roman" w:cs="Times New Roman"/>
+        </w:rPr>
+      </w:pPr>
+      <w:r>
+        <w:rPr>
+          <w:rFonts w:ascii="Times New Roman" w:eastAsiaTheme="minorEastAsia" w:hAnsi="Times New Roman" w:cs="Times New Roman"/>
+        </w:rPr>
+        <w:t>Chosen(greedy) search solution: 10 optimal subset: [[10, 10]]</w:t>
+      </w:r>
+    </w:p>
+    <w:p>
+      <w:pPr>
+        <w:rPr>
+          <w:rFonts w:ascii="Times New Roman" w:eastAsiaTheme="minorEastAsia" w:hAnsi="Times New Roman" w:cs="Times New Roman"/>
+        </w:rPr>
+      </w:pPr>
+    </w:p>
+    <w:p>
+      <w:pPr>
+        <w:rPr>
+          <w:rFonts w:ascii="Times New Roman" w:eastAsiaTheme="minorEastAsia" w:hAnsi="Times New Roman" w:cs="Times New Roman"/>
+        </w:rPr>
+      </w:pPr>
+      <w:r>
+        <w:rPr>
+          <w:rFonts w:ascii="Times New Roman" w:eastAsiaTheme="minorEastAsia" w:hAnsi="Times New Roman" w:cs="Times New Roman"/>
+        </w:rPr>
+        <w:t>This data</w:t>
+      </w:r>
+      <w:r>
+        <w:rPr>
+          <w:rFonts w:ascii="Times New Roman" w:eastAsiaTheme="minorEastAsia" w:hAnsi="Times New Roman" w:cs="Times New Roman"/>
+        </w:rPr>
+        <w:t xml:space="preserve">set was chosen because </w:t>
+      </w:r>
+      <w:r>
+        <w:rPr>
+          <w:rFonts w:ascii="Times New Roman" w:eastAsiaTheme="minorEastAsia" w:hAnsi="Times New Roman" w:cs="Times New Roman"/>
+        </w:rPr>
+        <w:t xml:space="preserve">there are multiple optimal solutions </w:t>
+      </w:r>
+      <w:r>
+        <w:rPr>
+          <w:rFonts w:ascii="Times New Roman" w:eastAsiaTheme="minorEastAsia" w:hAnsi="Times New Roman" w:cs="Times New Roman"/>
+        </w:rPr>
+        <w:t xml:space="preserve">to this specific data set. This demonstrates </w:t>
+      </w:r>
+      <w:r>
+        <w:rPr>
+          <w:rFonts w:ascii="Times New Roman" w:eastAsiaTheme="minorEastAsia" w:hAnsi="Times New Roman" w:cs="Times New Roman"/>
+        </w:rPr>
+        <w:t xml:space="preserve">that </w:t>
+      </w:r>
+      <w:r>
+        <w:rPr>
+          <w:rFonts w:ascii="Times New Roman" w:eastAsiaTheme="minorEastAsia" w:hAnsi="Times New Roman" w:cs="Times New Roman"/>
+        </w:rPr>
+        <w:t xml:space="preserve">the different solutions are capable of getting </w:t>
+      </w:r>
+      <w:r>
+        <w:rPr>
+          <w:rFonts w:ascii="Times New Roman" w:eastAsiaTheme="minorEastAsia" w:hAnsi="Times New Roman" w:cs="Times New Roman"/>
+          <w:i/>
+        </w:rPr>
+        <w:t>an</w:t>
+      </w:r>
+      <w:r>
+        <w:rPr>
+          <w:rFonts w:ascii="Times New Roman" w:eastAsiaTheme="minorEastAsia" w:hAnsi="Times New Roman" w:cs="Times New Roman"/>
+        </w:rPr>
+        <w:t xml:space="preserve"> optimal solution, regardless of how many there may or may not be.</w:t>
+      </w:r>
+    </w:p>
+    <w:p>
+      <w:pPr>
+        <w:rPr>
+          <w:rFonts w:ascii="Times New Roman" w:eastAsiaTheme="minorEastAsia" w:hAnsi="Times New Roman" w:cs="Times New Roman"/>
+        </w:rPr>
+      </w:pPr>
+      <w:r>
+        <w:rPr>
+          <w:rFonts w:ascii="Times New Roman" w:eastAsiaTheme="minorEastAsia" w:hAnsi="Times New Roman" w:cs="Times New Roman"/>
+        </w:rPr>
+        <w:br w:type="page"/>
+      </w:r>
+    </w:p>
+    <w:p>
+      <w:pPr>
+        <w:rPr>
+          <w:rFonts w:ascii="Times New Roman" w:eastAsiaTheme="minorEastAsia" w:hAnsi="Times New Roman" w:cs="Times New Roman"/>
+        </w:rPr>
+      </w:pPr>
+      <w:r>
+        <w:rPr>
+          <w:rFonts w:ascii="Times New Roman" w:eastAsiaTheme="minorEastAsia" w:hAnsi="Times New Roman" w:cs="Times New Roman"/>
+          <w:u w:val="single"/>
+        </w:rPr>
+        <w:t>Dataset 2</w:t>
+      </w:r>
+    </w:p>
+    <w:p>
+      <w:pPr>
+        <w:rPr>
+          <w:rFonts w:ascii="Times New Roman" w:eastAsiaTheme="minorEastAsia" w:hAnsi="Times New Roman" w:cs="Times New Roman"/>
+        </w:rPr>
+      </w:pPr>
+      <w:r>
+        <w:rPr>
+          <w:rFonts w:ascii="Times New Roman" w:eastAsiaTheme="minorEastAsia" w:hAnsi="Times New Roman" w:cs="Times New Roman"/>
+        </w:rPr>
+        <w:t xml:space="preserve">Capacity: </w:t>
+      </w:r>
+      <w:r>
+        <w:rPr>
+          <w:rFonts w:ascii="Times New Roman" w:eastAsiaTheme="minorEastAsia" w:hAnsi="Times New Roman" w:cs="Times New Roman"/>
+        </w:rPr>
+        <w:t>100</w:t>
+      </w:r>
+    </w:p>
+    <w:p>
+      <w:pPr>
+        <w:rPr>
+          <w:rFonts w:ascii="Times New Roman" w:eastAsiaTheme="minorEastAsia" w:hAnsi="Times New Roman" w:cs="Times New Roman"/>
+        </w:rPr>
+      </w:pPr>
+      <w:r>
+        <w:rPr>
+          <w:rFonts w:ascii="Times New Roman" w:eastAsiaTheme="minorEastAsia" w:hAnsi="Times New Roman" w:cs="Times New Roman"/>
+        </w:rPr>
+        <w:t xml:space="preserve">Weight data set: </w:t>
+      </w:r>
+      <w:r>
+        <w:rPr>
+          <w:rFonts w:ascii="Times New Roman" w:eastAsiaTheme="minorEastAsia" w:hAnsi="Times New Roman" w:cs="Times New Roman"/>
+        </w:rPr>
+        <w:t>1, 2, 3, 4, 5, 6, 7, 8, 9, 10, 11, 12, 13, 14, 15, 16, 17, 18, 19, 20, 21, 22, 23, 24, 25, 26, 27, 28, 29</w:t>
+      </w:r>
+    </w:p>
+    <w:p>
+      <w:pPr>
+        <w:rPr>
+          <w:rFonts w:ascii="Times New Roman" w:eastAsiaTheme="minorEastAsia" w:hAnsi="Times New Roman" w:cs="Times New Roman"/>
+        </w:rPr>
+      </w:pPr>
+      <w:r>
+        <w:rPr>
+          <w:rFonts w:ascii="Times New Roman" w:eastAsiaTheme="minorEastAsia" w:hAnsi="Times New Roman" w:cs="Times New Roman"/>
+        </w:rPr>
+        <w:t xml:space="preserve">Value data set: </w:t>
+      </w:r>
+      <w:r>
+        <w:rPr>
+          <w:rFonts w:ascii="Times New Roman" w:eastAsiaTheme="minorEastAsia" w:hAnsi="Times New Roman" w:cs="Times New Roman"/>
+        </w:rPr>
+        <w:t>4, 5, 8, 8, 7, 12, 6, 11, 10, 8, 12, 13, 15, 12, 10, 18, 11, 18, 25, 17, 24, 19, 28, 23, 18, 20, 31, 32, 20</w:t>
+      </w:r>
+    </w:p>
+    <w:p>
+      <w:pPr>
+        <w:rPr>
+          <w:rFonts w:ascii="Times New Roman" w:eastAsiaTheme="minorEastAsia" w:hAnsi="Times New Roman" w:cs="Times New Roman"/>
+        </w:rPr>
+      </w:pPr>
+    </w:p>
+    <w:p>
+      <w:pPr>
+        <w:rPr>
+          <w:rFonts w:ascii="Times New Roman" w:eastAsiaTheme="minorEastAsia" w:hAnsi="Times New Roman" w:cs="Times New Roman"/>
+          <w:i/>
+        </w:rPr>
+      </w:pPr>
+      <w:r>
+        <w:rPr>
+          <w:rFonts w:ascii="Times New Roman" w:eastAsiaTheme="minorEastAsia" w:hAnsi="Times New Roman" w:cs="Times New Roman"/>
+          <w:i/>
+        </w:rPr>
+        <w:t>Results:</w:t>
+      </w:r>
+    </w:p>
+    <w:p>
+      <w:pPr>
+        <w:rPr>
+          <w:rFonts w:ascii="Times New Roman" w:eastAsiaTheme="minorEastAsia" w:hAnsi="Times New Roman" w:cs="Times New Roman"/>
+        </w:rPr>
+      </w:pPr>
+      <w:r>
+        <w:rPr>
+          <w:rFonts w:ascii="Times New Roman" w:eastAsiaTheme="minorEastAsia" w:hAnsi="Times New Roman" w:cs="Times New Roman"/>
+        </w:rPr>
+        <w:t xml:space="preserve">Dynamic search solution:        </w:t>
+      </w:r>
+      <w:r>
+        <w:rPr>
+          <w:rFonts w:ascii="Times New Roman" w:eastAsiaTheme="minorEastAsia" w:hAnsi="Times New Roman" w:cs="Times New Roman"/>
+        </w:rPr>
+        <w:t xml:space="preserve">    </w:t>
+      </w:r>
+      <w:r>
+        <w:rPr>
+          <w:rFonts w:ascii="Times New Roman" w:eastAsiaTheme="minorEastAsia" w:hAnsi="Times New Roman" w:cs="Times New Roman"/>
+        </w:rPr>
+        <w:t>141 optimal subset: [[1, 4], [2, 5], [3, 8], [4, 8], [5, 7], [6, 12], [8, 11], [13, 15], [16, 18], [19, 25], [23, 28]]</w:t>
+      </w:r>
+    </w:p>
+    <w:p>
+      <w:pPr>
+        <w:rPr>
+          <w:rFonts w:ascii="Times New Roman" w:eastAsiaTheme="minorEastAsia" w:hAnsi="Times New Roman" w:cs="Times New Roman"/>
+        </w:rPr>
+      </w:pPr>
+      <w:r>
+        <w:rPr>
+          <w:rFonts w:ascii="Times New Roman" w:eastAsiaTheme="minorEastAsia" w:hAnsi="Times New Roman" w:cs="Times New Roman"/>
+        </w:rPr>
+        <w:t>Chosen(greedy) search solution: 141 optimal subset: [[1, 4], [2, 5], [3, 8], [4, 8], [5, 7], [6, 12], [8, 11], [13, 15], [16, 18], [19, 25], [23, 28]]</w:t>
+      </w:r>
+    </w:p>
+    <w:p>
+      <w:pPr>
+        <w:rPr>
+          <w:rFonts w:ascii="Times New Roman" w:eastAsiaTheme="minorEastAsia" w:hAnsi="Times New Roman" w:cs="Times New Roman"/>
+        </w:rPr>
+      </w:pPr>
+    </w:p>
+    <w:p>
+      <w:pPr>
+        <w:rPr>
+          <w:rFonts w:ascii="Times New Roman" w:eastAsiaTheme="minorEastAsia" w:hAnsi="Times New Roman" w:cs="Times New Roman"/>
+          <w:i/>
+        </w:rPr>
+      </w:pPr>
+      <w:r>
+        <w:rPr>
+          <w:rFonts w:ascii="Times New Roman" w:eastAsiaTheme="minorEastAsia" w:hAnsi="Times New Roman" w:cs="Times New Roman"/>
+        </w:rPr>
+        <w:t>This dataset was chosen to ensure that the exhaustive</w:t>
+      </w:r>
+      <w:r>
+        <w:rPr>
+          <w:rFonts w:ascii="Times New Roman" w:eastAsiaTheme="minorEastAsia" w:hAnsi="Times New Roman" w:cs="Times New Roman"/>
+        </w:rPr>
+        <w:t xml:space="preserve"> method was essentially unusable for a decently large dataset. With the above data, the exhaustive method hadn’t completed after 3 minutes of execution time, because there are 2</w:t>
+      </w:r>
+      <w:r>
+        <w:rPr>
+          <w:rFonts w:ascii="Times New Roman" w:eastAsiaTheme="minorEastAsia" w:hAnsi="Times New Roman" w:cs="Times New Roman"/>
+          <w:vertAlign w:val="superscript"/>
+        </w:rPr>
+        <w:t>29</w:t>
+      </w:r>
+      <w:r>
+        <w:rPr>
+          <w:rFonts w:ascii="Times New Roman" w:eastAsiaTheme="minorEastAsia" w:hAnsi="Times New Roman" w:cs="Times New Roman"/>
+        </w:rPr>
+        <w:t xml:space="preserve"> combinations to search: confirming the theory behind the time complexities with practice.</w:t>
+      </w:r>
     </w:p>
     <w:sectPr>
       <w:headerReference w:type="even" r:id="rId6"/>

</xml_diff>